<commit_message>
Added Title, authors (in subtitle), and version number (in subtitle emphasis)
</commit_message>
<xml_diff>
--- a/RequirementsDocument.docx
+++ b/RequirementsDocument.docx
@@ -4,6 +4,37 @@
   <w:body>
     <w:p>
       <w:pPr>
+        <w:pStyle w:val="Title"/>
+      </w:pPr>
+      <w:r>
+        <w:t>All In One Book</w:t>
+      </w:r>
+    </w:p>
+    <w:p>
+      <w:pPr>
+        <w:pStyle w:val="Subtitle"/>
+      </w:pPr>
+      <w:r>
+        <w:t>Authored By: Anish Dangol, John Engelhart, Ilma Sheriff, Alex Sorenson</w:t>
+      </w:r>
+    </w:p>
+    <w:p>
+      <w:pPr>
+        <w:rPr>
+          <w:rStyle w:val="SubtleEmphasis"/>
+        </w:rPr>
+      </w:pPr>
+      <w:r>
+        <w:rPr>
+          <w:rStyle w:val="SubtleEmphasis"/>
+        </w:rPr>
+        <w:t>V1.0 2/17/15</w:t>
+      </w:r>
+      <w:bookmarkStart w:id="0" w:name="_GoBack"/>
+      <w:bookmarkEnd w:id="0"/>
+    </w:p>
+    <w:p>
+      <w:pPr>
         <w:pStyle w:val="Heading1"/>
       </w:pPr>
       <w:r>
@@ -11,19 +42,9 @@
       </w:r>
     </w:p>
     <w:p>
-      <w:proofErr w:type="spellStart"/>
-      <w:r>
-        <w:t>Lorem</w:t>
-      </w:r>
-      <w:proofErr w:type="spellEnd"/>
-      <w:r>
-        <w:t xml:space="preserve"> </w:t>
-      </w:r>
-      <w:proofErr w:type="spellStart"/>
-      <w:r>
-        <w:t>Ipsum</w:t>
-      </w:r>
-      <w:proofErr w:type="spellEnd"/>
+      <w:r>
+        <w:t>Lorem Ipsum</w:t>
+      </w:r>
     </w:p>
     <w:p/>
     <w:p>
@@ -35,11 +56,9 @@
       </w:r>
     </w:p>
     <w:p>
-      <w:proofErr w:type="spellStart"/>
       <w:r>
         <w:t>Anish</w:t>
       </w:r>
-      <w:proofErr w:type="spellEnd"/>
     </w:p>
     <w:p/>
     <w:p>
@@ -51,11 +70,9 @@
       </w:r>
     </w:p>
     <w:p>
-      <w:proofErr w:type="spellStart"/>
       <w:r>
         <w:t>Anish</w:t>
       </w:r>
-      <w:proofErr w:type="spellEnd"/>
     </w:p>
     <w:p>
       <w:pPr>
@@ -90,19 +107,9 @@
       </w:r>
     </w:p>
     <w:p>
-      <w:proofErr w:type="spellStart"/>
-      <w:r>
-        <w:t>Lorem</w:t>
-      </w:r>
-      <w:proofErr w:type="spellEnd"/>
-      <w:r>
-        <w:t xml:space="preserve"> </w:t>
-      </w:r>
-      <w:proofErr w:type="spellStart"/>
-      <w:r>
-        <w:t>Ipsum</w:t>
-      </w:r>
-      <w:proofErr w:type="spellEnd"/>
+      <w:r>
+        <w:t>Lorem Ipsum</w:t>
+      </w:r>
     </w:p>
     <w:p>
       <w:pPr>
@@ -211,8 +218,6 @@
       <w:r>
         <w:t>Shouldn’t slow down a computer</w:t>
       </w:r>
-      <w:bookmarkStart w:id="0" w:name="_GoBack"/>
-      <w:bookmarkEnd w:id="0"/>
     </w:p>
     <w:p>
       <w:pPr>
@@ -223,19 +228,9 @@
       </w:r>
     </w:p>
     <w:p>
-      <w:proofErr w:type="spellStart"/>
-      <w:r>
-        <w:t>Lorem</w:t>
-      </w:r>
-      <w:proofErr w:type="spellEnd"/>
-      <w:r>
-        <w:t xml:space="preserve"> </w:t>
-      </w:r>
-      <w:proofErr w:type="spellStart"/>
-      <w:r>
-        <w:t>Ipsum</w:t>
-      </w:r>
-      <w:proofErr w:type="spellEnd"/>
+      <w:r>
+        <w:t>Lorem Ipsum</w:t>
+      </w:r>
     </w:p>
     <w:p/>
     <w:p>
@@ -247,19 +242,9 @@
       </w:r>
     </w:p>
     <w:p>
-      <w:proofErr w:type="spellStart"/>
-      <w:r>
-        <w:t>Lorem</w:t>
-      </w:r>
-      <w:proofErr w:type="spellEnd"/>
-      <w:r>
-        <w:t xml:space="preserve"> </w:t>
-      </w:r>
-      <w:proofErr w:type="spellStart"/>
-      <w:r>
-        <w:t>Ipsum</w:t>
-      </w:r>
-      <w:proofErr w:type="spellEnd"/>
+      <w:r>
+        <w:t>Lorem Ipsum</w:t>
+      </w:r>
     </w:p>
     <w:p/>
     <w:sectPr>
@@ -882,6 +867,92 @@
       <w:contextualSpacing/>
     </w:pPr>
   </w:style>
+  <w:style w:type="paragraph" w:styleId="Title">
+    <w:name w:val="Title"/>
+    <w:basedOn w:val="Normal"/>
+    <w:next w:val="Normal"/>
+    <w:link w:val="TitleChar"/>
+    <w:uiPriority w:val="10"/>
+    <w:qFormat/>
+    <w:rsid w:val="005A055C"/>
+    <w:pPr>
+      <w:pBdr>
+        <w:bottom w:val="single" w:sz="8" w:space="4" w:color="4F81BD" w:themeColor="accent1"/>
+      </w:pBdr>
+      <w:spacing w:after="300"/>
+      <w:contextualSpacing/>
+    </w:pPr>
+    <w:rPr>
+      <w:rFonts w:asciiTheme="majorHAnsi" w:eastAsiaTheme="majorEastAsia" w:hAnsiTheme="majorHAnsi" w:cstheme="majorBidi"/>
+      <w:color w:val="17365D" w:themeColor="text2" w:themeShade="BF"/>
+      <w:spacing w:val="5"/>
+      <w:kern w:val="28"/>
+      <w:sz w:val="52"/>
+      <w:szCs w:val="52"/>
+    </w:rPr>
+  </w:style>
+  <w:style w:type="character" w:customStyle="1" w:styleId="TitleChar">
+    <w:name w:val="Title Char"/>
+    <w:basedOn w:val="DefaultParagraphFont"/>
+    <w:link w:val="Title"/>
+    <w:uiPriority w:val="10"/>
+    <w:rsid w:val="005A055C"/>
+    <w:rPr>
+      <w:rFonts w:asciiTheme="majorHAnsi" w:eastAsiaTheme="majorEastAsia" w:hAnsiTheme="majorHAnsi" w:cstheme="majorBidi"/>
+      <w:color w:val="17365D" w:themeColor="text2" w:themeShade="BF"/>
+      <w:spacing w:val="5"/>
+      <w:kern w:val="28"/>
+      <w:sz w:val="52"/>
+      <w:szCs w:val="52"/>
+    </w:rPr>
+  </w:style>
+  <w:style w:type="paragraph" w:styleId="Subtitle">
+    <w:name w:val="Subtitle"/>
+    <w:basedOn w:val="Normal"/>
+    <w:next w:val="Normal"/>
+    <w:link w:val="SubtitleChar"/>
+    <w:uiPriority w:val="11"/>
+    <w:qFormat/>
+    <w:rsid w:val="005A055C"/>
+    <w:pPr>
+      <w:numPr>
+        <w:ilvl w:val="1"/>
+      </w:numPr>
+    </w:pPr>
+    <w:rPr>
+      <w:rFonts w:asciiTheme="majorHAnsi" w:eastAsiaTheme="majorEastAsia" w:hAnsiTheme="majorHAnsi" w:cstheme="majorBidi"/>
+      <w:i/>
+      <w:iCs/>
+      <w:color w:val="4F81BD" w:themeColor="accent1"/>
+      <w:spacing w:val="15"/>
+    </w:rPr>
+  </w:style>
+  <w:style w:type="character" w:customStyle="1" w:styleId="SubtitleChar">
+    <w:name w:val="Subtitle Char"/>
+    <w:basedOn w:val="DefaultParagraphFont"/>
+    <w:link w:val="Subtitle"/>
+    <w:uiPriority w:val="11"/>
+    <w:rsid w:val="005A055C"/>
+    <w:rPr>
+      <w:rFonts w:asciiTheme="majorHAnsi" w:eastAsiaTheme="majorEastAsia" w:hAnsiTheme="majorHAnsi" w:cstheme="majorBidi"/>
+      <w:i/>
+      <w:iCs/>
+      <w:color w:val="4F81BD" w:themeColor="accent1"/>
+      <w:spacing w:val="15"/>
+    </w:rPr>
+  </w:style>
+  <w:style w:type="character" w:styleId="SubtleEmphasis">
+    <w:name w:val="Subtle Emphasis"/>
+    <w:basedOn w:val="DefaultParagraphFont"/>
+    <w:uiPriority w:val="19"/>
+    <w:qFormat/>
+    <w:rsid w:val="004E694E"/>
+    <w:rPr>
+      <w:i/>
+      <w:iCs/>
+      <w:color w:val="808080" w:themeColor="text1" w:themeTint="7F"/>
+    </w:rPr>
+  </w:style>
 </w:styles>
 </file>
 
@@ -1141,6 +1212,92 @@
       <w:ind w:left="720"/>
       <w:contextualSpacing/>
     </w:pPr>
+  </w:style>
+  <w:style w:type="paragraph" w:styleId="Title">
+    <w:name w:val="Title"/>
+    <w:basedOn w:val="Normal"/>
+    <w:next w:val="Normal"/>
+    <w:link w:val="TitleChar"/>
+    <w:uiPriority w:val="10"/>
+    <w:qFormat/>
+    <w:rsid w:val="005A055C"/>
+    <w:pPr>
+      <w:pBdr>
+        <w:bottom w:val="single" w:sz="8" w:space="4" w:color="4F81BD" w:themeColor="accent1"/>
+      </w:pBdr>
+      <w:spacing w:after="300"/>
+      <w:contextualSpacing/>
+    </w:pPr>
+    <w:rPr>
+      <w:rFonts w:asciiTheme="majorHAnsi" w:eastAsiaTheme="majorEastAsia" w:hAnsiTheme="majorHAnsi" w:cstheme="majorBidi"/>
+      <w:color w:val="17365D" w:themeColor="text2" w:themeShade="BF"/>
+      <w:spacing w:val="5"/>
+      <w:kern w:val="28"/>
+      <w:sz w:val="52"/>
+      <w:szCs w:val="52"/>
+    </w:rPr>
+  </w:style>
+  <w:style w:type="character" w:customStyle="1" w:styleId="TitleChar">
+    <w:name w:val="Title Char"/>
+    <w:basedOn w:val="DefaultParagraphFont"/>
+    <w:link w:val="Title"/>
+    <w:uiPriority w:val="10"/>
+    <w:rsid w:val="005A055C"/>
+    <w:rPr>
+      <w:rFonts w:asciiTheme="majorHAnsi" w:eastAsiaTheme="majorEastAsia" w:hAnsiTheme="majorHAnsi" w:cstheme="majorBidi"/>
+      <w:color w:val="17365D" w:themeColor="text2" w:themeShade="BF"/>
+      <w:spacing w:val="5"/>
+      <w:kern w:val="28"/>
+      <w:sz w:val="52"/>
+      <w:szCs w:val="52"/>
+    </w:rPr>
+  </w:style>
+  <w:style w:type="paragraph" w:styleId="Subtitle">
+    <w:name w:val="Subtitle"/>
+    <w:basedOn w:val="Normal"/>
+    <w:next w:val="Normal"/>
+    <w:link w:val="SubtitleChar"/>
+    <w:uiPriority w:val="11"/>
+    <w:qFormat/>
+    <w:rsid w:val="005A055C"/>
+    <w:pPr>
+      <w:numPr>
+        <w:ilvl w:val="1"/>
+      </w:numPr>
+    </w:pPr>
+    <w:rPr>
+      <w:rFonts w:asciiTheme="majorHAnsi" w:eastAsiaTheme="majorEastAsia" w:hAnsiTheme="majorHAnsi" w:cstheme="majorBidi"/>
+      <w:i/>
+      <w:iCs/>
+      <w:color w:val="4F81BD" w:themeColor="accent1"/>
+      <w:spacing w:val="15"/>
+    </w:rPr>
+  </w:style>
+  <w:style w:type="character" w:customStyle="1" w:styleId="SubtitleChar">
+    <w:name w:val="Subtitle Char"/>
+    <w:basedOn w:val="DefaultParagraphFont"/>
+    <w:link w:val="Subtitle"/>
+    <w:uiPriority w:val="11"/>
+    <w:rsid w:val="005A055C"/>
+    <w:rPr>
+      <w:rFonts w:asciiTheme="majorHAnsi" w:eastAsiaTheme="majorEastAsia" w:hAnsiTheme="majorHAnsi" w:cstheme="majorBidi"/>
+      <w:i/>
+      <w:iCs/>
+      <w:color w:val="4F81BD" w:themeColor="accent1"/>
+      <w:spacing w:val="15"/>
+    </w:rPr>
+  </w:style>
+  <w:style w:type="character" w:styleId="SubtleEmphasis">
+    <w:name w:val="Subtle Emphasis"/>
+    <w:basedOn w:val="DefaultParagraphFont"/>
+    <w:uiPriority w:val="19"/>
+    <w:qFormat/>
+    <w:rsid w:val="004E694E"/>
+    <w:rPr>
+      <w:i/>
+      <w:iCs/>
+      <w:color w:val="808080" w:themeColor="text1" w:themeTint="7F"/>
+    </w:rPr>
   </w:style>
 </w:styles>
 </file>

</xml_diff>

<commit_message>
Added bullet points under all headers (except commentary)
</commit_message>
<xml_diff>
--- a/RequirementsDocument.docx
+++ b/RequirementsDocument.docx
@@ -15,7 +15,39 @@
         <w:pStyle w:val="Subtitle"/>
       </w:pPr>
       <w:r>
-        <w:t>Authored By: Anish Dangol, John Engelhart, Ilma Sheriff, Alex Sorenson</w:t>
+        <w:t xml:space="preserve">Authored By: </w:t>
+      </w:r>
+      <w:proofErr w:type="spellStart"/>
+      <w:r>
+        <w:t>Anish</w:t>
+      </w:r>
+      <w:proofErr w:type="spellEnd"/>
+      <w:r>
+        <w:t xml:space="preserve"> </w:t>
+      </w:r>
+      <w:proofErr w:type="spellStart"/>
+      <w:r>
+        <w:t>Dangol</w:t>
+      </w:r>
+      <w:proofErr w:type="spellEnd"/>
+      <w:r>
+        <w:t xml:space="preserve">, John </w:t>
+      </w:r>
+      <w:proofErr w:type="spellStart"/>
+      <w:r>
+        <w:t>Engelhart</w:t>
+      </w:r>
+      <w:proofErr w:type="spellEnd"/>
+      <w:r>
+        <w:t xml:space="preserve">, </w:t>
+      </w:r>
+      <w:proofErr w:type="spellStart"/>
+      <w:r>
+        <w:t>Ilma</w:t>
+      </w:r>
+      <w:proofErr w:type="spellEnd"/>
+      <w:r>
+        <w:t xml:space="preserve"> Sheriff, Alex Sorenson</w:t>
       </w:r>
     </w:p>
     <w:p>
@@ -40,11 +72,44 @@
       </w:r>
     </w:p>
     <w:p>
-      <w:r>
-        <w:t>Lorem Ipsum</w:t>
-      </w:r>
-    </w:p>
-    <w:p/>
+      <w:proofErr w:type="spellStart"/>
+      <w:r>
+        <w:t>Lorem</w:t>
+      </w:r>
+      <w:proofErr w:type="spellEnd"/>
+      <w:r>
+        <w:t xml:space="preserve"> </w:t>
+      </w:r>
+      <w:proofErr w:type="spellStart"/>
+      <w:r>
+        <w:t>Ipsum</w:t>
+      </w:r>
+      <w:proofErr w:type="spellEnd"/>
+    </w:p>
+    <w:p>
+      <w:pPr>
+        <w:pStyle w:val="ListParagraph"/>
+        <w:numPr>
+          <w:ilvl w:val="0"/>
+          <w:numId w:val="4"/>
+        </w:numPr>
+      </w:pPr>
+      <w:r>
+        <w:t>Expected Readership</w:t>
+      </w:r>
+    </w:p>
+    <w:p>
+      <w:pPr>
+        <w:pStyle w:val="ListParagraph"/>
+        <w:numPr>
+          <w:ilvl w:val="0"/>
+          <w:numId w:val="4"/>
+        </w:numPr>
+      </w:pPr>
+      <w:r>
+        <w:t>Version History</w:t>
+      </w:r>
+    </w:p>
     <w:p>
       <w:pPr>
         <w:pStyle w:val="Heading1"/>
@@ -54,11 +119,48 @@
       </w:r>
     </w:p>
     <w:p>
+      <w:proofErr w:type="spellStart"/>
       <w:r>
         <w:t>Anish</w:t>
       </w:r>
-    </w:p>
-    <w:p/>
+      <w:proofErr w:type="spellEnd"/>
+    </w:p>
+    <w:p>
+      <w:pPr>
+        <w:pStyle w:val="ListParagraph"/>
+        <w:numPr>
+          <w:ilvl w:val="0"/>
+          <w:numId w:val="5"/>
+        </w:numPr>
+      </w:pPr>
+      <w:r>
+        <w:t>Need for the system</w:t>
+      </w:r>
+    </w:p>
+    <w:p>
+      <w:pPr>
+        <w:pStyle w:val="ListParagraph"/>
+        <w:numPr>
+          <w:ilvl w:val="0"/>
+          <w:numId w:val="5"/>
+        </w:numPr>
+      </w:pPr>
+      <w:r>
+        <w:t>System Functions</w:t>
+      </w:r>
+    </w:p>
+    <w:p>
+      <w:pPr>
+        <w:pStyle w:val="ListParagraph"/>
+        <w:numPr>
+          <w:ilvl w:val="0"/>
+          <w:numId w:val="5"/>
+        </w:numPr>
+      </w:pPr>
+      <w:r>
+        <w:t>How it works with other systems</w:t>
+      </w:r>
+    </w:p>
     <w:p>
       <w:pPr>
         <w:pStyle w:val="Heading1"/>
@@ -68,9 +170,11 @@
       </w:r>
     </w:p>
     <w:p>
+      <w:proofErr w:type="spellStart"/>
       <w:r>
         <w:t>Anish</w:t>
       </w:r>
+      <w:proofErr w:type="spellEnd"/>
     </w:p>
     <w:p>
       <w:pPr>
@@ -81,7 +185,7 @@
         </w:numPr>
       </w:pPr>
       <w:r>
-        <w:t>Functional Requirements</w:t>
+        <w:t>Services provided for the user</w:t>
       </w:r>
     </w:p>
     <w:p>
@@ -93,6 +197,18 @@
         </w:numPr>
       </w:pPr>
       <w:r>
+        <w:t>Functional Requirements</w:t>
+      </w:r>
+    </w:p>
+    <w:p>
+      <w:pPr>
+        <w:pStyle w:val="ListParagraph"/>
+        <w:numPr>
+          <w:ilvl w:val="0"/>
+          <w:numId w:val="1"/>
+        </w:numPr>
+      </w:pPr>
+      <w:r>
         <w:t>Non-functional Requirements</w:t>
       </w:r>
     </w:p>
@@ -105,9 +221,19 @@
       </w:r>
     </w:p>
     <w:p>
-      <w:r>
-        <w:t>Lorem Ipsum</w:t>
-      </w:r>
+      <w:proofErr w:type="spellStart"/>
+      <w:r>
+        <w:t>Lorem</w:t>
+      </w:r>
+      <w:proofErr w:type="spellEnd"/>
+      <w:r>
+        <w:t xml:space="preserve"> </w:t>
+      </w:r>
+      <w:proofErr w:type="spellStart"/>
+      <w:r>
+        <w:t>Ipsum</w:t>
+      </w:r>
+      <w:proofErr w:type="spellEnd"/>
     </w:p>
     <w:p>
       <w:pPr>
@@ -226,8 +352,50 @@
       </w:r>
     </w:p>
     <w:p>
-      <w:r>
-        <w:t>ilma</w:t>
+      <w:proofErr w:type="spellStart"/>
+      <w:r>
+        <w:t>I</w:t>
+      </w:r>
+      <w:r>
+        <w:t>lma</w:t>
+      </w:r>
+      <w:proofErr w:type="spellEnd"/>
+    </w:p>
+    <w:p>
+      <w:pPr>
+        <w:pStyle w:val="ListParagraph"/>
+        <w:numPr>
+          <w:ilvl w:val="0"/>
+          <w:numId w:val="3"/>
+        </w:numPr>
+      </w:pPr>
+      <w:r>
+        <w:t>System assumptions</w:t>
+      </w:r>
+    </w:p>
+    <w:p>
+      <w:pPr>
+        <w:pStyle w:val="ListParagraph"/>
+        <w:numPr>
+          <w:ilvl w:val="0"/>
+          <w:numId w:val="3"/>
+        </w:numPr>
+      </w:pPr>
+      <w:r>
+        <w:t>Potential changes in hardware</w:t>
+      </w:r>
+    </w:p>
+    <w:p>
+      <w:pPr>
+        <w:pStyle w:val="ListParagraph"/>
+        <w:numPr>
+          <w:ilvl w:val="0"/>
+          <w:numId w:val="3"/>
+        </w:numPr>
+      </w:pPr>
+      <w:r>
+        <w:lastRenderedPageBreak/>
+        <w:t>Potential changes in user needs</w:t>
       </w:r>
       <w:bookmarkStart w:id="0" w:name="_GoBack"/>
       <w:bookmarkEnd w:id="0"/>
@@ -241,9 +409,19 @@
       </w:r>
     </w:p>
     <w:p>
-      <w:r>
-        <w:t>Lorem Ipsum</w:t>
-      </w:r>
+      <w:proofErr w:type="spellStart"/>
+      <w:r>
+        <w:t>Lorem</w:t>
+      </w:r>
+      <w:proofErr w:type="spellEnd"/>
+      <w:r>
+        <w:t xml:space="preserve"> </w:t>
+      </w:r>
+      <w:proofErr w:type="spellStart"/>
+      <w:r>
+        <w:t>Ipsum</w:t>
+      </w:r>
+      <w:proofErr w:type="spellEnd"/>
     </w:p>
     <w:p/>
     <w:sectPr>
@@ -261,7 +439,7 @@
   <w:abstractNum w:abstractNumId="0">
     <w:nsid w:val="07822EC6"/>
     <w:multiLevelType w:val="hybridMultilevel"/>
-    <w:tmpl w:val="41221768"/>
+    <w:tmpl w:val="CE924EE6"/>
     <w:lvl w:ilvl="0" w:tplc="04090001">
       <w:start w:val="1"/>
       <w:numFmt w:val="bullet"/>
@@ -488,6 +666,232 @@
     <w:nsid w:val="5FA472C1"/>
     <w:multiLevelType w:val="hybridMultilevel"/>
     <w:tmpl w:val="4434011C"/>
+    <w:lvl w:ilvl="0" w:tplc="04090001">
+      <w:start w:val="1"/>
+      <w:numFmt w:val="bullet"/>
+      <w:lvlText w:val=""/>
+      <w:lvlJc w:val="left"/>
+      <w:pPr>
+        <w:ind w:left="720" w:hanging="360"/>
+      </w:pPr>
+      <w:rPr>
+        <w:rFonts w:ascii="Symbol" w:hAnsi="Symbol" w:hint="default"/>
+      </w:rPr>
+    </w:lvl>
+    <w:lvl w:ilvl="1" w:tplc="04090003" w:tentative="1">
+      <w:start w:val="1"/>
+      <w:numFmt w:val="bullet"/>
+      <w:lvlText w:val="o"/>
+      <w:lvlJc w:val="left"/>
+      <w:pPr>
+        <w:ind w:left="1440" w:hanging="360"/>
+      </w:pPr>
+      <w:rPr>
+        <w:rFonts w:ascii="Courier New" w:hAnsi="Courier New" w:hint="default"/>
+      </w:rPr>
+    </w:lvl>
+    <w:lvl w:ilvl="2" w:tplc="04090005" w:tentative="1">
+      <w:start w:val="1"/>
+      <w:numFmt w:val="bullet"/>
+      <w:lvlText w:val=""/>
+      <w:lvlJc w:val="left"/>
+      <w:pPr>
+        <w:ind w:left="2160" w:hanging="360"/>
+      </w:pPr>
+      <w:rPr>
+        <w:rFonts w:ascii="Wingdings" w:hAnsi="Wingdings" w:hint="default"/>
+      </w:rPr>
+    </w:lvl>
+    <w:lvl w:ilvl="3" w:tplc="04090001" w:tentative="1">
+      <w:start w:val="1"/>
+      <w:numFmt w:val="bullet"/>
+      <w:lvlText w:val=""/>
+      <w:lvlJc w:val="left"/>
+      <w:pPr>
+        <w:ind w:left="2880" w:hanging="360"/>
+      </w:pPr>
+      <w:rPr>
+        <w:rFonts w:ascii="Symbol" w:hAnsi="Symbol" w:hint="default"/>
+      </w:rPr>
+    </w:lvl>
+    <w:lvl w:ilvl="4" w:tplc="04090003" w:tentative="1">
+      <w:start w:val="1"/>
+      <w:numFmt w:val="bullet"/>
+      <w:lvlText w:val="o"/>
+      <w:lvlJc w:val="left"/>
+      <w:pPr>
+        <w:ind w:left="3600" w:hanging="360"/>
+      </w:pPr>
+      <w:rPr>
+        <w:rFonts w:ascii="Courier New" w:hAnsi="Courier New" w:hint="default"/>
+      </w:rPr>
+    </w:lvl>
+    <w:lvl w:ilvl="5" w:tplc="04090005" w:tentative="1">
+      <w:start w:val="1"/>
+      <w:numFmt w:val="bullet"/>
+      <w:lvlText w:val=""/>
+      <w:lvlJc w:val="left"/>
+      <w:pPr>
+        <w:ind w:left="4320" w:hanging="360"/>
+      </w:pPr>
+      <w:rPr>
+        <w:rFonts w:ascii="Wingdings" w:hAnsi="Wingdings" w:hint="default"/>
+      </w:rPr>
+    </w:lvl>
+    <w:lvl w:ilvl="6" w:tplc="04090001" w:tentative="1">
+      <w:start w:val="1"/>
+      <w:numFmt w:val="bullet"/>
+      <w:lvlText w:val=""/>
+      <w:lvlJc w:val="left"/>
+      <w:pPr>
+        <w:ind w:left="5040" w:hanging="360"/>
+      </w:pPr>
+      <w:rPr>
+        <w:rFonts w:ascii="Symbol" w:hAnsi="Symbol" w:hint="default"/>
+      </w:rPr>
+    </w:lvl>
+    <w:lvl w:ilvl="7" w:tplc="04090003" w:tentative="1">
+      <w:start w:val="1"/>
+      <w:numFmt w:val="bullet"/>
+      <w:lvlText w:val="o"/>
+      <w:lvlJc w:val="left"/>
+      <w:pPr>
+        <w:ind w:left="5760" w:hanging="360"/>
+      </w:pPr>
+      <w:rPr>
+        <w:rFonts w:ascii="Courier New" w:hAnsi="Courier New" w:hint="default"/>
+      </w:rPr>
+    </w:lvl>
+    <w:lvl w:ilvl="8" w:tplc="04090005" w:tentative="1">
+      <w:start w:val="1"/>
+      <w:numFmt w:val="bullet"/>
+      <w:lvlText w:val=""/>
+      <w:lvlJc w:val="left"/>
+      <w:pPr>
+        <w:ind w:left="6480" w:hanging="360"/>
+      </w:pPr>
+      <w:rPr>
+        <w:rFonts w:ascii="Wingdings" w:hAnsi="Wingdings" w:hint="default"/>
+      </w:rPr>
+    </w:lvl>
+  </w:abstractNum>
+  <w:abstractNum w:abstractNumId="3">
+    <w:nsid w:val="66533E3E"/>
+    <w:multiLevelType w:val="hybridMultilevel"/>
+    <w:tmpl w:val="4558A6BC"/>
+    <w:lvl w:ilvl="0" w:tplc="04090001">
+      <w:start w:val="1"/>
+      <w:numFmt w:val="bullet"/>
+      <w:lvlText w:val=""/>
+      <w:lvlJc w:val="left"/>
+      <w:pPr>
+        <w:ind w:left="720" w:hanging="360"/>
+      </w:pPr>
+      <w:rPr>
+        <w:rFonts w:ascii="Symbol" w:hAnsi="Symbol" w:hint="default"/>
+      </w:rPr>
+    </w:lvl>
+    <w:lvl w:ilvl="1" w:tplc="04090003" w:tentative="1">
+      <w:start w:val="1"/>
+      <w:numFmt w:val="bullet"/>
+      <w:lvlText w:val="o"/>
+      <w:lvlJc w:val="left"/>
+      <w:pPr>
+        <w:ind w:left="1440" w:hanging="360"/>
+      </w:pPr>
+      <w:rPr>
+        <w:rFonts w:ascii="Courier New" w:hAnsi="Courier New" w:hint="default"/>
+      </w:rPr>
+    </w:lvl>
+    <w:lvl w:ilvl="2" w:tplc="04090005" w:tentative="1">
+      <w:start w:val="1"/>
+      <w:numFmt w:val="bullet"/>
+      <w:lvlText w:val=""/>
+      <w:lvlJc w:val="left"/>
+      <w:pPr>
+        <w:ind w:left="2160" w:hanging="360"/>
+      </w:pPr>
+      <w:rPr>
+        <w:rFonts w:ascii="Wingdings" w:hAnsi="Wingdings" w:hint="default"/>
+      </w:rPr>
+    </w:lvl>
+    <w:lvl w:ilvl="3" w:tplc="04090001" w:tentative="1">
+      <w:start w:val="1"/>
+      <w:numFmt w:val="bullet"/>
+      <w:lvlText w:val=""/>
+      <w:lvlJc w:val="left"/>
+      <w:pPr>
+        <w:ind w:left="2880" w:hanging="360"/>
+      </w:pPr>
+      <w:rPr>
+        <w:rFonts w:ascii="Symbol" w:hAnsi="Symbol" w:hint="default"/>
+      </w:rPr>
+    </w:lvl>
+    <w:lvl w:ilvl="4" w:tplc="04090003" w:tentative="1">
+      <w:start w:val="1"/>
+      <w:numFmt w:val="bullet"/>
+      <w:lvlText w:val="o"/>
+      <w:lvlJc w:val="left"/>
+      <w:pPr>
+        <w:ind w:left="3600" w:hanging="360"/>
+      </w:pPr>
+      <w:rPr>
+        <w:rFonts w:ascii="Courier New" w:hAnsi="Courier New" w:hint="default"/>
+      </w:rPr>
+    </w:lvl>
+    <w:lvl w:ilvl="5" w:tplc="04090005" w:tentative="1">
+      <w:start w:val="1"/>
+      <w:numFmt w:val="bullet"/>
+      <w:lvlText w:val=""/>
+      <w:lvlJc w:val="left"/>
+      <w:pPr>
+        <w:ind w:left="4320" w:hanging="360"/>
+      </w:pPr>
+      <w:rPr>
+        <w:rFonts w:ascii="Wingdings" w:hAnsi="Wingdings" w:hint="default"/>
+      </w:rPr>
+    </w:lvl>
+    <w:lvl w:ilvl="6" w:tplc="04090001" w:tentative="1">
+      <w:start w:val="1"/>
+      <w:numFmt w:val="bullet"/>
+      <w:lvlText w:val=""/>
+      <w:lvlJc w:val="left"/>
+      <w:pPr>
+        <w:ind w:left="5040" w:hanging="360"/>
+      </w:pPr>
+      <w:rPr>
+        <w:rFonts w:ascii="Symbol" w:hAnsi="Symbol" w:hint="default"/>
+      </w:rPr>
+    </w:lvl>
+    <w:lvl w:ilvl="7" w:tplc="04090003" w:tentative="1">
+      <w:start w:val="1"/>
+      <w:numFmt w:val="bullet"/>
+      <w:lvlText w:val="o"/>
+      <w:lvlJc w:val="left"/>
+      <w:pPr>
+        <w:ind w:left="5760" w:hanging="360"/>
+      </w:pPr>
+      <w:rPr>
+        <w:rFonts w:ascii="Courier New" w:hAnsi="Courier New" w:hint="default"/>
+      </w:rPr>
+    </w:lvl>
+    <w:lvl w:ilvl="8" w:tplc="04090005" w:tentative="1">
+      <w:start w:val="1"/>
+      <w:numFmt w:val="bullet"/>
+      <w:lvlText w:val=""/>
+      <w:lvlJc w:val="left"/>
+      <w:pPr>
+        <w:ind w:left="6480" w:hanging="360"/>
+      </w:pPr>
+      <w:rPr>
+        <w:rFonts w:ascii="Wingdings" w:hAnsi="Wingdings" w:hint="default"/>
+      </w:rPr>
+    </w:lvl>
+  </w:abstractNum>
+  <w:abstractNum w:abstractNumId="4">
+    <w:nsid w:val="7B9859C6"/>
+    <w:multiLevelType w:val="hybridMultilevel"/>
+    <w:tmpl w:val="A87AD3C4"/>
     <w:lvl w:ilvl="0" w:tplc="04090001">
       <w:start w:val="1"/>
       <w:numFmt w:val="bullet"/>
@@ -605,6 +1009,12 @@
   </w:num>
   <w:num w:numId="3">
     <w:abstractNumId w:val="0"/>
+  </w:num>
+  <w:num w:numId="4">
+    <w:abstractNumId w:val="4"/>
+  </w:num>
+  <w:num w:numId="5">
+    <w:abstractNumId w:val="3"/>
   </w:num>
 </w:numbering>
 </file>

</xml_diff>

<commit_message>
Added tasks to complete and outline
</commit_message>
<xml_diff>
--- a/RequirementsDocument.docx
+++ b/RequirementsDocument.docx
@@ -15,39 +15,7 @@
         <w:pStyle w:val="Subtitle"/>
       </w:pPr>
       <w:r>
-        <w:t xml:space="preserve">Authored By: </w:t>
-      </w:r>
-      <w:proofErr w:type="spellStart"/>
-      <w:r>
-        <w:t>Anish</w:t>
-      </w:r>
-      <w:proofErr w:type="spellEnd"/>
-      <w:r>
-        <w:t xml:space="preserve"> </w:t>
-      </w:r>
-      <w:proofErr w:type="spellStart"/>
-      <w:r>
-        <w:t>Dangol</w:t>
-      </w:r>
-      <w:proofErr w:type="spellEnd"/>
-      <w:r>
-        <w:t xml:space="preserve">, John </w:t>
-      </w:r>
-      <w:proofErr w:type="spellStart"/>
-      <w:r>
-        <w:t>Engelhart</w:t>
-      </w:r>
-      <w:proofErr w:type="spellEnd"/>
-      <w:r>
-        <w:t xml:space="preserve">, </w:t>
-      </w:r>
-      <w:proofErr w:type="spellStart"/>
-      <w:r>
-        <w:t>Ilma</w:t>
-      </w:r>
-      <w:proofErr w:type="spellEnd"/>
-      <w:r>
-        <w:t xml:space="preserve"> Sheriff, Alex Sorenson</w:t>
+        <w:t>Authored By: Anish Dangol, John Engelhart, Ilma Sheriff, Alex Sorenson</w:t>
       </w:r>
     </w:p>
     <w:p>
@@ -72,19 +40,11 @@
       </w:r>
     </w:p>
     <w:p>
-      <w:proofErr w:type="spellStart"/>
-      <w:r>
-        <w:t>Lorem</w:t>
-      </w:r>
-      <w:proofErr w:type="spellEnd"/>
-      <w:r>
-        <w:t xml:space="preserve"> </w:t>
-      </w:r>
-      <w:proofErr w:type="spellStart"/>
-      <w:r>
-        <w:t>Ipsum</w:t>
-      </w:r>
-      <w:proofErr w:type="spellEnd"/>
+      <w:r>
+        <w:t>Ilma</w:t>
+      </w:r>
+      <w:bookmarkStart w:id="0" w:name="_GoBack"/>
+      <w:bookmarkEnd w:id="0"/>
     </w:p>
     <w:p>
       <w:pPr>
@@ -119,11 +79,9 @@
       </w:r>
     </w:p>
     <w:p>
-      <w:proofErr w:type="spellStart"/>
       <w:r>
         <w:t>Anish</w:t>
       </w:r>
-      <w:proofErr w:type="spellEnd"/>
     </w:p>
     <w:p>
       <w:pPr>
@@ -166,74 +124,13 @@
         <w:pStyle w:val="Heading1"/>
       </w:pPr>
       <w:r>
-        <w:t>User Requirements</w:t>
-      </w:r>
-    </w:p>
-    <w:p>
-      <w:proofErr w:type="spellStart"/>
-      <w:r>
-        <w:t>Anish</w:t>
-      </w:r>
-      <w:proofErr w:type="spellEnd"/>
-    </w:p>
-    <w:p>
-      <w:pPr>
-        <w:pStyle w:val="ListParagraph"/>
-        <w:numPr>
-          <w:ilvl w:val="0"/>
-          <w:numId w:val="1"/>
-        </w:numPr>
-      </w:pPr>
-      <w:r>
-        <w:t>Services provided for the user</w:t>
-      </w:r>
-    </w:p>
-    <w:p>
-      <w:pPr>
-        <w:pStyle w:val="ListParagraph"/>
-        <w:numPr>
-          <w:ilvl w:val="0"/>
-          <w:numId w:val="1"/>
-        </w:numPr>
-      </w:pPr>
-      <w:r>
-        <w:t>Functional Requirements</w:t>
-      </w:r>
-    </w:p>
-    <w:p>
-      <w:pPr>
-        <w:pStyle w:val="ListParagraph"/>
-        <w:numPr>
-          <w:ilvl w:val="0"/>
-          <w:numId w:val="1"/>
-        </w:numPr>
-      </w:pPr>
-      <w:r>
-        <w:t>Non-functional Requirements</w:t>
-      </w:r>
-    </w:p>
-    <w:p>
-      <w:pPr>
-        <w:pStyle w:val="Heading1"/>
-      </w:pPr>
-      <w:r>
-        <w:t>System Requirements</w:t>
-      </w:r>
-    </w:p>
-    <w:p>
-      <w:proofErr w:type="spellStart"/>
-      <w:r>
-        <w:t>Lorem</w:t>
-      </w:r>
-      <w:proofErr w:type="spellEnd"/>
-      <w:r>
-        <w:t xml:space="preserve"> </w:t>
-      </w:r>
-      <w:proofErr w:type="spellStart"/>
-      <w:r>
-        <w:t>Ipsum</w:t>
-      </w:r>
-      <w:proofErr w:type="spellEnd"/>
+        <w:t>Requirements</w:t>
+      </w:r>
+    </w:p>
+    <w:p>
+      <w:r>
+        <w:t>John</w:t>
+      </w:r>
     </w:p>
     <w:p>
       <w:pPr>
@@ -244,7 +141,10 @@
         </w:numPr>
       </w:pPr>
       <w:r>
-        <w:t>Functional Requirements</w:t>
+        <w:t>Describe reasoning for combining</w:t>
+      </w:r>
+      <w:r>
+        <w:t xml:space="preserve"> User &amp; System Requirements</w:t>
       </w:r>
     </w:p>
     <w:p>
@@ -256,7 +156,7 @@
         </w:numPr>
       </w:pPr>
       <w:r>
-        <w:t>User can decide which website’s information are displayed</w:t>
+        <w:t>Web app</w:t>
       </w:r>
     </w:p>
     <w:p>
@@ -268,6 +168,42 @@
         </w:numPr>
       </w:pPr>
       <w:r>
+        <w:t>Not having admins, marketing, analytics, advertisements, etc.</w:t>
+      </w:r>
+    </w:p>
+    <w:p>
+      <w:pPr>
+        <w:pStyle w:val="ListParagraph"/>
+        <w:numPr>
+          <w:ilvl w:val="0"/>
+          <w:numId w:val="2"/>
+        </w:numPr>
+      </w:pPr>
+      <w:r>
+        <w:t>Functional Requirements</w:t>
+      </w:r>
+    </w:p>
+    <w:p>
+      <w:pPr>
+        <w:pStyle w:val="ListParagraph"/>
+        <w:numPr>
+          <w:ilvl w:val="1"/>
+          <w:numId w:val="2"/>
+        </w:numPr>
+      </w:pPr>
+      <w:r>
+        <w:t>User can decide which website’s information are displayed</w:t>
+      </w:r>
+    </w:p>
+    <w:p>
+      <w:pPr>
+        <w:pStyle w:val="ListParagraph"/>
+        <w:numPr>
+          <w:ilvl w:val="1"/>
+          <w:numId w:val="2"/>
+        </w:numPr>
+      </w:pPr>
+      <w:r>
         <w:t>User can decide which channels on a website are displayed</w:t>
       </w:r>
     </w:p>
@@ -352,14 +288,12 @@
       </w:r>
     </w:p>
     <w:p>
-      <w:proofErr w:type="spellStart"/>
       <w:r>
         <w:t>I</w:t>
       </w:r>
       <w:r>
         <w:t>lma</w:t>
       </w:r>
-      <w:proofErr w:type="spellEnd"/>
     </w:p>
     <w:p>
       <w:pPr>
@@ -394,34 +328,22 @@
         </w:numPr>
       </w:pPr>
       <w:r>
+        <w:t>Potential changes in user needs</w:t>
+      </w:r>
+    </w:p>
+    <w:p>
+      <w:pPr>
+        <w:pStyle w:val="Heading1"/>
+      </w:pPr>
+      <w:r>
         <w:lastRenderedPageBreak/>
-        <w:t>Potential changes in user needs</w:t>
-      </w:r>
-      <w:bookmarkStart w:id="0" w:name="_GoBack"/>
-      <w:bookmarkEnd w:id="0"/>
-    </w:p>
-    <w:p>
-      <w:pPr>
-        <w:pStyle w:val="Heading1"/>
-      </w:pPr>
-      <w:r>
         <w:t>Commentary</w:t>
       </w:r>
     </w:p>
     <w:p>
-      <w:proofErr w:type="spellStart"/>
-      <w:r>
-        <w:t>Lorem</w:t>
-      </w:r>
-      <w:proofErr w:type="spellEnd"/>
-      <w:r>
-        <w:t xml:space="preserve"> </w:t>
-      </w:r>
-      <w:proofErr w:type="spellStart"/>
-      <w:r>
-        <w:t>Ipsum</w:t>
-      </w:r>
-      <w:proofErr w:type="spellEnd"/>
+      <w:r>
+        <w:t>Alex</w:t>
+      </w:r>
     </w:p>
     <w:p/>
     <w:sectPr>

</xml_diff>

<commit_message>
Added to requirements section
</commit_message>
<xml_diff>
--- a/RequirementsDocument.docx
+++ b/RequirementsDocument.docx
@@ -1,13 +1,21 @@
 
 <file path=word/document.xml><?xml version="1.0" encoding="utf-8"?>
-<w:document xmlns:wpc="http://schemas.microsoft.com/office/word/2010/wordprocessingCanvas" xmlns:mo="http://schemas.microsoft.com/office/mac/office/2008/main" xmlns:mc="http://schemas.openxmlformats.org/markup-compatibility/2006" xmlns:mv="urn:schemas-microsoft-com:mac:vml" xmlns:o="urn:schemas-microsoft-com:office:office" xmlns:r="http://schemas.openxmlformats.org/officeDocument/2006/relationships" xmlns:m="http://schemas.openxmlformats.org/officeDocument/2006/math" xmlns:v="urn:schemas-microsoft-com:vml" xmlns:wp14="http://schemas.microsoft.com/office/word/2010/wordprocessingDrawing" xmlns:wp="http://schemas.openxmlformats.org/drawingml/2006/wordprocessingDrawing" xmlns:w10="urn:schemas-microsoft-com:office:word" xmlns:w="http://schemas.openxmlformats.org/wordprocessingml/2006/main" xmlns:w14="http://schemas.microsoft.com/office/word/2010/wordml" xmlns:wpg="http://schemas.microsoft.com/office/word/2010/wordprocessingGroup" xmlns:wpi="http://schemas.microsoft.com/office/word/2010/wordprocessingInk" xmlns:wne="http://schemas.microsoft.com/office/word/2006/wordml" xmlns:wps="http://schemas.microsoft.com/office/word/2010/wordprocessingShape" mc:Ignorable="w14 wp14">
+<w:document xmlns:wpc="http://schemas.microsoft.com/office/word/2010/wordprocessingCanvas" xmlns:mc="http://schemas.openxmlformats.org/markup-compatibility/2006" xmlns:o="urn:schemas-microsoft-com:office:office" xmlns:r="http://schemas.openxmlformats.org/officeDocument/2006/relationships" xmlns:m="http://schemas.openxmlformats.org/officeDocument/2006/math" xmlns:v="urn:schemas-microsoft-com:vml" xmlns:wp14="http://schemas.microsoft.com/office/word/2010/wordprocessingDrawing" xmlns:wp="http://schemas.openxmlformats.org/drawingml/2006/wordprocessingDrawing" xmlns:w10="urn:schemas-microsoft-com:office:word" xmlns:w="http://schemas.openxmlformats.org/wordprocessingml/2006/main" xmlns:w14="http://schemas.microsoft.com/office/word/2010/wordml" xmlns:w15="http://schemas.microsoft.com/office/word/2012/wordml" xmlns:wpg="http://schemas.microsoft.com/office/word/2010/wordprocessingGroup" xmlns:wpi="http://schemas.microsoft.com/office/word/2010/wordprocessingInk" xmlns:wne="http://schemas.microsoft.com/office/word/2006/wordml" xmlns:wps="http://schemas.microsoft.com/office/word/2010/wordprocessingShape" mc:Ignorable="w14 w15 wp14">
   <w:body>
     <w:p>
       <w:pPr>
         <w:pStyle w:val="Title"/>
       </w:pPr>
       <w:r>
-        <w:t>All In One Book</w:t>
+        <w:t xml:space="preserve">All </w:t>
+      </w:r>
+      <w:proofErr w:type="gramStart"/>
+      <w:r>
+        <w:t>In</w:t>
+      </w:r>
+      <w:proofErr w:type="gramEnd"/>
+      <w:r>
+        <w:t xml:space="preserve"> One Book</w:t>
       </w:r>
     </w:p>
     <w:p>
@@ -15,7 +23,23 @@
         <w:pStyle w:val="Subtitle"/>
       </w:pPr>
       <w:r>
-        <w:t>Authored By: Anish Dangol, John Engelhart, Ilma Sheriff, Alex Sorenson</w:t>
+        <w:t xml:space="preserve">Authored By: Anish </w:t>
+      </w:r>
+      <w:proofErr w:type="spellStart"/>
+      <w:r>
+        <w:t>Dangol</w:t>
+      </w:r>
+      <w:proofErr w:type="spellEnd"/>
+      <w:r>
+        <w:t xml:space="preserve">, John Engelhart, </w:t>
+      </w:r>
+      <w:proofErr w:type="spellStart"/>
+      <w:r>
+        <w:t>Ilma</w:t>
+      </w:r>
+      <w:proofErr w:type="spellEnd"/>
+      <w:r>
+        <w:t xml:space="preserve"> Sheriff, Alex Sorenson</w:t>
       </w:r>
     </w:p>
     <w:p>
@@ -40,111 +64,242 @@
       </w:r>
     </w:p>
     <w:p>
+      <w:proofErr w:type="spellStart"/>
       <w:r>
         <w:t>Ilma</w:t>
+      </w:r>
+      <w:proofErr w:type="spellEnd"/>
+    </w:p>
+    <w:p>
+      <w:pPr>
+        <w:pStyle w:val="ListParagraph"/>
+        <w:numPr>
+          <w:ilvl w:val="0"/>
+          <w:numId w:val="4"/>
+        </w:numPr>
+      </w:pPr>
+      <w:r>
+        <w:t>Expected Readership</w:t>
+      </w:r>
+    </w:p>
+    <w:p>
+      <w:pPr>
+        <w:pStyle w:val="ListParagraph"/>
+        <w:numPr>
+          <w:ilvl w:val="0"/>
+          <w:numId w:val="4"/>
+        </w:numPr>
+      </w:pPr>
+      <w:r>
+        <w:t>Version History</w:t>
+      </w:r>
+    </w:p>
+    <w:p>
+      <w:pPr>
+        <w:pStyle w:val="Heading1"/>
+      </w:pPr>
+      <w:r>
+        <w:t>Introduction</w:t>
+      </w:r>
+    </w:p>
+    <w:p>
+      <w:r>
+        <w:t>Anish</w:t>
+      </w:r>
+    </w:p>
+    <w:p>
+      <w:pPr>
+        <w:pStyle w:val="ListParagraph"/>
+        <w:numPr>
+          <w:ilvl w:val="0"/>
+          <w:numId w:val="5"/>
+        </w:numPr>
+      </w:pPr>
+      <w:r>
+        <w:t>Need for the system</w:t>
+      </w:r>
+    </w:p>
+    <w:p>
+      <w:pPr>
+        <w:pStyle w:val="ListParagraph"/>
+        <w:numPr>
+          <w:ilvl w:val="0"/>
+          <w:numId w:val="5"/>
+        </w:numPr>
+      </w:pPr>
+      <w:r>
+        <w:t>System Functions</w:t>
+      </w:r>
+    </w:p>
+    <w:p>
+      <w:pPr>
+        <w:pStyle w:val="ListParagraph"/>
+        <w:numPr>
+          <w:ilvl w:val="0"/>
+          <w:numId w:val="5"/>
+        </w:numPr>
+      </w:pPr>
+      <w:r>
+        <w:t>How it works with other systems</w:t>
+      </w:r>
+    </w:p>
+    <w:p>
+      <w:pPr>
+        <w:pStyle w:val="Heading1"/>
+      </w:pPr>
+      <w:r>
+        <w:t>Requirements</w:t>
+      </w:r>
+    </w:p>
+    <w:p>
+      <w:r>
+        <w:t>John</w:t>
+      </w:r>
+    </w:p>
+    <w:p>
+      <w:pPr>
+        <w:pStyle w:val="ListParagraph"/>
+        <w:numPr>
+          <w:ilvl w:val="0"/>
+          <w:numId w:val="2"/>
+        </w:numPr>
+      </w:pPr>
+      <w:r>
+        <w:t>We have combined system and user requirements together for multiple reason</w:t>
+      </w:r>
+    </w:p>
+    <w:p>
+      <w:pPr>
+        <w:pStyle w:val="ListParagraph"/>
+        <w:numPr>
+          <w:ilvl w:val="1"/>
+          <w:numId w:val="2"/>
+        </w:numPr>
+      </w:pPr>
+      <w:r>
+        <w:t xml:space="preserve">It is hard to </w:t>
+      </w:r>
+      <w:r>
+        <w:t>differentiate</w:t>
+      </w:r>
+      <w:r>
+        <w:t xml:space="preserve"> between the two when your application is purely web-based</w:t>
+      </w:r>
+    </w:p>
+    <w:p>
+      <w:pPr>
+        <w:pStyle w:val="ListParagraph"/>
+        <w:numPr>
+          <w:ilvl w:val="1"/>
+          <w:numId w:val="2"/>
+        </w:numPr>
+      </w:pPr>
+      <w:r>
+        <w:t xml:space="preserve">In the current state we have no need for multiple permission levels. Thus not requiring a magnitude of different levels of access. </w:t>
+      </w:r>
+    </w:p>
+    <w:p>
+      <w:pPr>
+        <w:pStyle w:val="ListParagraph"/>
+        <w:numPr>
+          <w:ilvl w:val="1"/>
+          <w:numId w:val="2"/>
+        </w:numPr>
+      </w:pPr>
+      <w:r>
+        <w:t>In future revisions we might add</w:t>
+      </w:r>
+      <w:r>
+        <w:t xml:space="preserve"> admins, marketing, analytics, advertisements, etc.</w:t>
+      </w:r>
+      <w:r>
+        <w:t xml:space="preserve"> At that given time, an update to user requirements will be needed.</w:t>
+      </w:r>
+    </w:p>
+    <w:p>
+      <w:pPr>
+        <w:pStyle w:val="ListParagraph"/>
+        <w:numPr>
+          <w:ilvl w:val="0"/>
+          <w:numId w:val="2"/>
+        </w:numPr>
+      </w:pPr>
+      <w:r>
+        <w:t>Functional Requirements</w:t>
+      </w:r>
+    </w:p>
+    <w:p>
+      <w:pPr>
+        <w:pStyle w:val="ListParagraph"/>
+        <w:numPr>
+          <w:ilvl w:val="1"/>
+          <w:numId w:val="2"/>
+        </w:numPr>
+      </w:pPr>
+      <w:r>
+        <w:t xml:space="preserve">The system shall allow users to </w:t>
+      </w:r>
+      <w:r>
+        <w:t>decide which website’s information are displayed</w:t>
+      </w:r>
+    </w:p>
+    <w:p>
+      <w:pPr>
+        <w:pStyle w:val="ListParagraph"/>
+        <w:numPr>
+          <w:ilvl w:val="1"/>
+          <w:numId w:val="2"/>
+        </w:numPr>
+      </w:pPr>
+      <w:r>
+        <w:t>The system shall allow u</w:t>
+      </w:r>
+      <w:r>
+        <w:t>ser</w:t>
+      </w:r>
+      <w:r>
+        <w:t>s</w:t>
+      </w:r>
+      <w:r>
+        <w:t xml:space="preserve"> </w:t>
+      </w:r>
+      <w:r>
+        <w:t xml:space="preserve">to </w:t>
+      </w:r>
+      <w:r>
+        <w:t>decide which channels on a website are displayed</w:t>
+      </w:r>
+    </w:p>
+    <w:p>
+      <w:pPr>
+        <w:pStyle w:val="ListParagraph"/>
+        <w:numPr>
+          <w:ilvl w:val="2"/>
+          <w:numId w:val="2"/>
+        </w:numPr>
+      </w:pPr>
+      <w:r>
+        <w:t>Think choosing with YouTube channels, Twitter accounts, etc.</w:t>
+      </w:r>
+    </w:p>
+    <w:p>
+      <w:pPr>
+        <w:pStyle w:val="ListParagraph"/>
+        <w:numPr>
+          <w:ilvl w:val="1"/>
+          <w:numId w:val="2"/>
+        </w:numPr>
+      </w:pPr>
+      <w:r>
+        <w:t>The system shall have</w:t>
+      </w:r>
+      <w:r>
+        <w:t xml:space="preserve"> </w:t>
       </w:r>
       <w:bookmarkStart w:id="0" w:name="_GoBack"/>
       <w:bookmarkEnd w:id="0"/>
-    </w:p>
-    <w:p>
-      <w:pPr>
-        <w:pStyle w:val="ListParagraph"/>
-        <w:numPr>
-          <w:ilvl w:val="0"/>
-          <w:numId w:val="4"/>
-        </w:numPr>
-      </w:pPr>
-      <w:r>
-        <w:t>Expected Readership</w:t>
-      </w:r>
-    </w:p>
-    <w:p>
-      <w:pPr>
-        <w:pStyle w:val="ListParagraph"/>
-        <w:numPr>
-          <w:ilvl w:val="0"/>
-          <w:numId w:val="4"/>
-        </w:numPr>
-      </w:pPr>
-      <w:r>
-        <w:t>Version History</w:t>
-      </w:r>
-    </w:p>
-    <w:p>
-      <w:pPr>
-        <w:pStyle w:val="Heading1"/>
-      </w:pPr>
-      <w:r>
-        <w:t>Introduction</w:t>
-      </w:r>
-    </w:p>
-    <w:p>
-      <w:r>
-        <w:t>Anish</w:t>
-      </w:r>
-    </w:p>
-    <w:p>
-      <w:pPr>
-        <w:pStyle w:val="ListParagraph"/>
-        <w:numPr>
-          <w:ilvl w:val="0"/>
-          <w:numId w:val="5"/>
-        </w:numPr>
-      </w:pPr>
-      <w:r>
-        <w:t>Need for the system</w:t>
-      </w:r>
-    </w:p>
-    <w:p>
-      <w:pPr>
-        <w:pStyle w:val="ListParagraph"/>
-        <w:numPr>
-          <w:ilvl w:val="0"/>
-          <w:numId w:val="5"/>
-        </w:numPr>
-      </w:pPr>
-      <w:r>
-        <w:t>System Functions</w:t>
-      </w:r>
-    </w:p>
-    <w:p>
-      <w:pPr>
-        <w:pStyle w:val="ListParagraph"/>
-        <w:numPr>
-          <w:ilvl w:val="0"/>
-          <w:numId w:val="5"/>
-        </w:numPr>
-      </w:pPr>
-      <w:r>
-        <w:t>How it works with other systems</w:t>
-      </w:r>
-    </w:p>
-    <w:p>
-      <w:pPr>
-        <w:pStyle w:val="Heading1"/>
-      </w:pPr>
-      <w:r>
-        <w:t>Requirements</w:t>
-      </w:r>
-    </w:p>
-    <w:p>
-      <w:r>
-        <w:t>John</w:t>
-      </w:r>
-    </w:p>
-    <w:p>
-      <w:pPr>
-        <w:pStyle w:val="ListParagraph"/>
-        <w:numPr>
-          <w:ilvl w:val="0"/>
-          <w:numId w:val="2"/>
-        </w:numPr>
-      </w:pPr>
-      <w:r>
-        <w:t>Describe reasoning for combining</w:t>
-      </w:r>
-      <w:r>
-        <w:t xml:space="preserve"> User &amp; System Requirements</w:t>
+      <w:r>
+        <w:t xml:space="preserve">secure measures taken to ensure no data breaches occur </w:t>
       </w:r>
     </w:p>
     <w:p>
@@ -156,7 +311,10 @@
         </w:numPr>
       </w:pPr>
       <w:r>
-        <w:t>Web app</w:t>
+        <w:t>The system shall prompt f</w:t>
+      </w:r>
+      <w:r>
+        <w:t>irst time users are prompted to sign up</w:t>
       </w:r>
     </w:p>
     <w:p>
@@ -168,19 +326,13 @@
         </w:numPr>
       </w:pPr>
       <w:r>
-        <w:t>Not having admins, marketing, analytics, advertisements, etc.</w:t>
-      </w:r>
-    </w:p>
-    <w:p>
-      <w:pPr>
-        <w:pStyle w:val="ListParagraph"/>
-        <w:numPr>
-          <w:ilvl w:val="0"/>
-          <w:numId w:val="2"/>
-        </w:numPr>
-      </w:pPr>
-      <w:r>
-        <w:t>Functional Requirements</w:t>
+        <w:t>The system automatically reload reoccurring users to</w:t>
+      </w:r>
+      <w:r>
+        <w:t xml:space="preserve"> their current widget setup </w:t>
+      </w:r>
+      <w:r>
+        <w:t>after login</w:t>
       </w:r>
     </w:p>
     <w:p>
@@ -192,7 +344,7 @@
         </w:numPr>
       </w:pPr>
       <w:r>
-        <w:t>User can decide which website’s information are displayed</w:t>
+        <w:t>As a user I can resize each of my widgets to the sizes I prefer</w:t>
       </w:r>
     </w:p>
     <w:p>
@@ -204,19 +356,7 @@
         </w:numPr>
       </w:pPr>
       <w:r>
-        <w:t>User can decide which channels on a website are displayed</w:t>
-      </w:r>
-    </w:p>
-    <w:p>
-      <w:pPr>
-        <w:pStyle w:val="ListParagraph"/>
-        <w:numPr>
-          <w:ilvl w:val="2"/>
-          <w:numId w:val="2"/>
-        </w:numPr>
-      </w:pPr>
-      <w:r>
-        <w:t>Think choosing with YouTube channels, Twitter accounts, etc.</w:t>
+        <w:t>As a user I am allowed to decide which features of a widget I get</w:t>
       </w:r>
     </w:p>
     <w:p>
@@ -228,21 +368,13 @@
         </w:numPr>
       </w:pPr>
       <w:r>
-        <w:t>User can save preferences</w:t>
-      </w:r>
-    </w:p>
-    <w:p>
-      <w:pPr>
-        <w:pStyle w:val="ListParagraph"/>
-        <w:numPr>
-          <w:ilvl w:val="1"/>
-          <w:numId w:val="2"/>
-        </w:numPr>
-      </w:pPr>
-      <w:r>
-        <w:t>User can login and see same information</w:t>
-      </w:r>
-    </w:p>
+        <w:t>As a user when I log out, I can no longer access the website</w:t>
+      </w:r>
+    </w:p>
+    <w:p/>
+    <w:p/>
+    <w:p/>
+    <w:p/>
     <w:p>
       <w:pPr>
         <w:pStyle w:val="ListParagraph"/>
@@ -252,6 +384,7 @@
         </w:numPr>
       </w:pPr>
       <w:r>
+        <w:lastRenderedPageBreak/>
         <w:t>Non-functional Requirements</w:t>
       </w:r>
     </w:p>
@@ -264,7 +397,16 @@
         </w:numPr>
       </w:pPr>
       <w:r>
-        <w:t>Page shouldn’t have to refresh to get new information (live view)</w:t>
+        <w:t xml:space="preserve">The will refresh on a constant rate </w:t>
+      </w:r>
+      <w:r>
+        <w:t xml:space="preserve">to get new information </w:t>
+      </w:r>
+      <w:r>
+        <w:t xml:space="preserve"> so the user does not have to constantly refresh</w:t>
+      </w:r>
+      <w:r>
+        <w:t>(live view)</w:t>
       </w:r>
     </w:p>
     <w:p>
@@ -276,24 +418,193 @@
         </w:numPr>
       </w:pPr>
       <w:r>
-        <w:t>Shouldn’t slow down a computer</w:t>
+        <w:t xml:space="preserve">Having </w:t>
+      </w:r>
+      <w:proofErr w:type="spellStart"/>
+      <w:r>
+        <w:t>Onebook</w:t>
+      </w:r>
+      <w:proofErr w:type="spellEnd"/>
+      <w:r>
+        <w:t xml:space="preserve"> open will not slow down the performance of your machine</w:t>
+      </w:r>
+    </w:p>
+    <w:p>
+      <w:pPr>
+        <w:pStyle w:val="ListParagraph"/>
+        <w:numPr>
+          <w:ilvl w:val="1"/>
+          <w:numId w:val="3"/>
+        </w:numPr>
+      </w:pPr>
+      <w:r>
+        <w:t>Will be able to scale to as many user as possible</w:t>
+      </w:r>
+    </w:p>
+    <w:p>
+      <w:pPr>
+        <w:pStyle w:val="ListParagraph"/>
+        <w:numPr>
+          <w:ilvl w:val="1"/>
+          <w:numId w:val="3"/>
+        </w:numPr>
+      </w:pPr>
+      <w:r>
+        <w:t>It will be available in English and eventually broaden the scope to multiple languages</w:t>
+      </w:r>
+    </w:p>
+    <w:p>
+      <w:pPr>
+        <w:pStyle w:val="ListParagraph"/>
+        <w:numPr>
+          <w:ilvl w:val="1"/>
+          <w:numId w:val="3"/>
+        </w:numPr>
+      </w:pPr>
+      <w:r>
+        <w:t>As new social media outlets become created</w:t>
+      </w:r>
+      <w:r>
+        <w:t>,</w:t>
+      </w:r>
+      <w:r>
+        <w:t xml:space="preserve"> our website will be able to easily adapt their </w:t>
+      </w:r>
+      <w:proofErr w:type="spellStart"/>
+      <w:r>
+        <w:t>api’s</w:t>
+      </w:r>
+      <w:proofErr w:type="spellEnd"/>
+    </w:p>
+    <w:p>
+      <w:pPr>
+        <w:pStyle w:val="ListParagraph"/>
+        <w:numPr>
+          <w:ilvl w:val="1"/>
+          <w:numId w:val="3"/>
+        </w:numPr>
+      </w:pPr>
+      <w:r>
+        <w:t>A simplistic UI will allow the most novice computer user the ability operate</w:t>
+      </w:r>
+    </w:p>
+    <w:p>
+      <w:pPr>
+        <w:pStyle w:val="ListParagraph"/>
+        <w:numPr>
+          <w:ilvl w:val="1"/>
+          <w:numId w:val="3"/>
+        </w:numPr>
+      </w:pPr>
+      <w:r>
+        <w:t>From a security standpoint, we will follow internet standards while handling each users data</w:t>
+      </w:r>
+    </w:p>
+    <w:p>
+      <w:pPr>
+        <w:pStyle w:val="ListParagraph"/>
+        <w:numPr>
+          <w:ilvl w:val="1"/>
+          <w:numId w:val="3"/>
+        </w:numPr>
+      </w:pPr>
+      <w:r>
+        <w:rPr>
+          <w:noProof/>
+        </w:rPr>
+        <w:object w:dxaOrig="13589" w:dyaOrig="10524" w14:anchorId="7B4EC41E">
+          <v:shapetype id="_x0000_t75" coordsize="21600,21600" o:spt="75" o:preferrelative="t" path="m@4@5l@4@11@9@11@9@5xe" filled="f" stroked="f">
+            <v:stroke joinstyle="miter"/>
+            <v:formulas>
+              <v:f eqn="if lineDrawn pixelLineWidth 0"/>
+              <v:f eqn="sum @0 1 0"/>
+              <v:f eqn="sum 0 0 @1"/>
+              <v:f eqn="prod @2 1 2"/>
+              <v:f eqn="prod @3 21600 pixelWidth"/>
+              <v:f eqn="prod @3 21600 pixelHeight"/>
+              <v:f eqn="sum @0 0 1"/>
+              <v:f eqn="prod @6 1 2"/>
+              <v:f eqn="prod @7 21600 pixelWidth"/>
+              <v:f eqn="sum @8 21600 0"/>
+              <v:f eqn="prod @7 21600 pixelHeight"/>
+              <v:f eqn="sum @10 21600 0"/>
+            </v:formulas>
+            <v:path o:extrusionok="f" gradientshapeok="t" o:connecttype="rect"/>
+            <o:lock v:ext="edit" aspectratio="t"/>
+          </v:shapetype>
+          <v:shape id="_x0000_s1026" type="#_x0000_t75" style="position:absolute;left:0;text-align:left;margin-left:-20.75pt;margin-top:34.2pt;width:545.75pt;height:422.9pt;z-index:-251657216" wrapcoords="8685 48 8462 192 8239 623 8239 1006 8870 2347 9315 3113 9093 3257 8536 3784 1373 4023 37 4167 0 4837 0 5843 779 6178 1893 6178 1893 10776 186 11303 223 12452 1596 13075 1893 13075 1819 17673 1410 17816 779 18295 482 19205 482 19972 742 20738 742 20882 1522 21504 1670 21504 2375 21504 2561 21504 3266 20882 3526 19972 3526 19205 3303 18678 3229 18295 2487 17816 2115 17673 2078 14608 10095 14608 15513 14320 15513 13841 15959 13075 16181 12309 18928 12309 19188 12261 19113 11542 21377 11351 21377 10872 19113 10776 19113 6178 20190 6178 21043 5843 21006 4215 19670 4071 11320 3831 10726 3257 10503 3113 11394 1580 11616 1006 11654 718 11282 144 11097 48 8685 48">
+            <v:imagedata r:id="rId5" o:title=""/>
+          </v:shape>
+          <o:OLEObject Type="Embed" ProgID="Visio.Drawing.11" ShapeID="_x0000_s1026" DrawAspect="Content" ObjectID="_1485808226" r:id="rId6"/>
+        </w:object>
+      </w:r>
+      <w:r>
+        <w:t>Each widget will have meet a certain standard of use and style before being deployed on the website</w:t>
       </w:r>
     </w:p>
     <w:p>
       <w:pPr>
         <w:pStyle w:val="Heading1"/>
       </w:pPr>
+    </w:p>
+    <w:p>
+      <w:pPr>
+        <w:pStyle w:val="Heading1"/>
+      </w:pPr>
+    </w:p>
+    <w:p>
+      <w:pPr>
+        <w:pStyle w:val="Heading1"/>
+      </w:pPr>
+    </w:p>
+    <w:p>
+      <w:pPr>
+        <w:pStyle w:val="Heading1"/>
+      </w:pPr>
+    </w:p>
+    <w:p>
+      <w:pPr>
+        <w:pStyle w:val="Heading1"/>
+      </w:pPr>
+    </w:p>
+    <w:p>
+      <w:pPr>
+        <w:pStyle w:val="Heading1"/>
+      </w:pPr>
+    </w:p>
+    <w:p/>
+    <w:p/>
+    <w:p/>
+    <w:p/>
+    <w:p/>
+    <w:p/>
+    <w:p>
+      <w:pPr>
+        <w:pStyle w:val="Heading1"/>
+      </w:pPr>
+    </w:p>
+    <w:p>
+      <w:pPr>
+        <w:pStyle w:val="Heading1"/>
+      </w:pPr>
+    </w:p>
+    <w:p>
+      <w:pPr>
+        <w:pStyle w:val="Heading1"/>
+      </w:pPr>
       <w:r>
         <w:t>System Evolution</w:t>
       </w:r>
     </w:p>
     <w:p>
+      <w:proofErr w:type="spellStart"/>
       <w:r>
         <w:t>I</w:t>
       </w:r>
       <w:r>
         <w:t>lma</w:t>
       </w:r>
+      <w:proofErr w:type="spellEnd"/>
     </w:p>
     <w:p>
       <w:pPr>
@@ -336,7 +647,6 @@
         <w:pStyle w:val="Heading1"/>
       </w:pPr>
       <w:r>
-        <w:lastRenderedPageBreak/>
         <w:t>Commentary</w:t>
       </w:r>
     </w:p>
@@ -357,7 +667,7 @@
 </file>
 
 <file path=word/numbering.xml><?xml version="1.0" encoding="utf-8"?>
-<w:numbering xmlns:wpc="http://schemas.microsoft.com/office/word/2010/wordprocessingCanvas" xmlns:mo="http://schemas.microsoft.com/office/mac/office/2008/main" xmlns:mc="http://schemas.openxmlformats.org/markup-compatibility/2006" xmlns:mv="urn:schemas-microsoft-com:mac:vml" xmlns:o="urn:schemas-microsoft-com:office:office" xmlns:r="http://schemas.openxmlformats.org/officeDocument/2006/relationships" xmlns:m="http://schemas.openxmlformats.org/officeDocument/2006/math" xmlns:v="urn:schemas-microsoft-com:vml" xmlns:wp14="http://schemas.microsoft.com/office/word/2010/wordprocessingDrawing" xmlns:wp="http://schemas.openxmlformats.org/drawingml/2006/wordprocessingDrawing" xmlns:w10="urn:schemas-microsoft-com:office:word" xmlns:w="http://schemas.openxmlformats.org/wordprocessingml/2006/main" xmlns:w14="http://schemas.microsoft.com/office/word/2010/wordml" xmlns:wpg="http://schemas.microsoft.com/office/word/2010/wordprocessingGroup" xmlns:wpi="http://schemas.microsoft.com/office/word/2010/wordprocessingInk" xmlns:wne="http://schemas.microsoft.com/office/word/2006/wordml" xmlns:wps="http://schemas.microsoft.com/office/word/2010/wordprocessingShape" mc:Ignorable="w14 wp14">
+<w:numbering xmlns:wpc="http://schemas.microsoft.com/office/word/2010/wordprocessingCanvas" xmlns:mc="http://schemas.openxmlformats.org/markup-compatibility/2006" xmlns:o="urn:schemas-microsoft-com:office:office" xmlns:r="http://schemas.openxmlformats.org/officeDocument/2006/relationships" xmlns:m="http://schemas.openxmlformats.org/officeDocument/2006/math" xmlns:v="urn:schemas-microsoft-com:vml" xmlns:wp14="http://schemas.microsoft.com/office/word/2010/wordprocessingDrawing" xmlns:wp="http://schemas.openxmlformats.org/drawingml/2006/wordprocessingDrawing" xmlns:w10="urn:schemas-microsoft-com:office:word" xmlns:w="http://schemas.openxmlformats.org/wordprocessingml/2006/main" xmlns:w14="http://schemas.microsoft.com/office/word/2010/wordml" xmlns:w15="http://schemas.microsoft.com/office/word/2012/wordml" xmlns:wpg="http://schemas.microsoft.com/office/word/2010/wordprocessingGroup" xmlns:wpi="http://schemas.microsoft.com/office/word/2010/wordprocessingInk" xmlns:wne="http://schemas.microsoft.com/office/word/2006/wordml" xmlns:wps="http://schemas.microsoft.com/office/word/2010/wordprocessingShape" mc:Ignorable="w14 w15 wp14">
   <w:abstractNum w:abstractNumId="0">
     <w:nsid w:val="07822EC6"/>
     <w:multiLevelType w:val="hybridMultilevel"/>
@@ -942,7 +1252,7 @@
 </file>
 
 <file path=word/styles.xml><?xml version="1.0" encoding="utf-8"?>
-<w:styles xmlns:mc="http://schemas.openxmlformats.org/markup-compatibility/2006" xmlns:r="http://schemas.openxmlformats.org/officeDocument/2006/relationships" xmlns:w="http://schemas.openxmlformats.org/wordprocessingml/2006/main" xmlns:w14="http://schemas.microsoft.com/office/word/2010/wordml" mc:Ignorable="w14">
+<w:styles xmlns:mc="http://schemas.openxmlformats.org/markup-compatibility/2006" xmlns:r="http://schemas.openxmlformats.org/officeDocument/2006/relationships" xmlns:w="http://schemas.openxmlformats.org/wordprocessingml/2006/main" xmlns:w14="http://schemas.microsoft.com/office/word/2010/wordml" xmlns:w15="http://schemas.microsoft.com/office/word/2012/wordml" mc:Ignorable="w14 w15">
   <w:docDefaults>
     <w:rPrDefault>
       <w:rPr>
@@ -954,490 +1264,369 @@
     </w:rPrDefault>
     <w:pPrDefault/>
   </w:docDefaults>
-  <w:latentStyles w:defLockedState="0" w:defUIPriority="99" w:defSemiHidden="1" w:defUnhideWhenUsed="1" w:defQFormat="0" w:count="276">
-    <w:lsdException w:name="Normal" w:semiHidden="0" w:uiPriority="0" w:unhideWhenUsed="0" w:qFormat="1"/>
-    <w:lsdException w:name="heading 1" w:semiHidden="0" w:uiPriority="9" w:unhideWhenUsed="0" w:qFormat="1"/>
-    <w:lsdException w:name="heading 2" w:uiPriority="9" w:qFormat="1"/>
-    <w:lsdException w:name="heading 3" w:uiPriority="9" w:qFormat="1"/>
-    <w:lsdException w:name="heading 4" w:uiPriority="9" w:qFormat="1"/>
-    <w:lsdException w:name="heading 5" w:uiPriority="9" w:qFormat="1"/>
-    <w:lsdException w:name="heading 6" w:uiPriority="9" w:qFormat="1"/>
-    <w:lsdException w:name="heading 7" w:uiPriority="9" w:qFormat="1"/>
-    <w:lsdException w:name="heading 8" w:uiPriority="9" w:qFormat="1"/>
-    <w:lsdException w:name="heading 9" w:uiPriority="9" w:qFormat="1"/>
-    <w:lsdException w:name="toc 1" w:uiPriority="39"/>
-    <w:lsdException w:name="toc 2" w:uiPriority="39"/>
-    <w:lsdException w:name="toc 3" w:uiPriority="39"/>
-    <w:lsdException w:name="toc 4" w:uiPriority="39"/>
-    <w:lsdException w:name="toc 5" w:uiPriority="39"/>
-    <w:lsdException w:name="toc 6" w:uiPriority="39"/>
-    <w:lsdException w:name="toc 7" w:uiPriority="39"/>
-    <w:lsdException w:name="toc 8" w:uiPriority="39"/>
-    <w:lsdException w:name="toc 9" w:uiPriority="39"/>
-    <w:lsdException w:name="caption" w:uiPriority="35" w:qFormat="1"/>
-    <w:lsdException w:name="Title" w:semiHidden="0" w:uiPriority="10" w:unhideWhenUsed="0" w:qFormat="1"/>
-    <w:lsdException w:name="Default Paragraph Font" w:uiPriority="1"/>
-    <w:lsdException w:name="Subtitle" w:semiHidden="0" w:uiPriority="11" w:unhideWhenUsed="0" w:qFormat="1"/>
-    <w:lsdException w:name="Strong" w:semiHidden="0" w:uiPriority="22" w:unhideWhenUsed="0" w:qFormat="1"/>
-    <w:lsdException w:name="Emphasis" w:semiHidden="0" w:uiPriority="20" w:unhideWhenUsed="0" w:qFormat="1"/>
-    <w:lsdException w:name="Table Grid" w:semiHidden="0" w:uiPriority="59" w:unhideWhenUsed="0"/>
-    <w:lsdException w:name="Placeholder Text" w:unhideWhenUsed="0"/>
-    <w:lsdException w:name="No Spacing" w:semiHidden="0" w:uiPriority="1" w:unhideWhenUsed="0" w:qFormat="1"/>
-    <w:lsdException w:name="Light Shading" w:semiHidden="0" w:uiPriority="60" w:unhideWhenUsed="0"/>
-    <w:lsdException w:name="Light List" w:semiHidden="0" w:uiPriority="61" w:unhideWhenUsed="0"/>
-    <w:lsdException w:name="Light Grid" w:semiHidden="0" w:uiPriority="62" w:unhideWhenUsed="0"/>
-    <w:lsdException w:name="Medium Shading 1" w:semiHidden="0" w:uiPriority="63" w:unhideWhenUsed="0"/>
-    <w:lsdException w:name="Medium Shading 2" w:semiHidden="0" w:uiPriority="64" w:unhideWhenUsed="0"/>
-    <w:lsdException w:name="Medium List 1" w:semiHidden="0" w:uiPriority="65" w:unhideWhenUsed="0"/>
-    <w:lsdException w:name="Medium List 2" w:semiHidden="0" w:uiPriority="66" w:unhideWhenUsed="0"/>
-    <w:lsdException w:name="Medium Grid 1" w:semiHidden="0" w:uiPriority="67" w:unhideWhenUsed="0"/>
-    <w:lsdException w:name="Medium Grid 2" w:semiHidden="0" w:uiPriority="68" w:unhideWhenUsed="0"/>
-    <w:lsdException w:name="Medium Grid 3" w:semiHidden="0" w:uiPriority="69" w:unhideWhenUsed="0"/>
-    <w:lsdException w:name="Dark List" w:semiHidden="0" w:uiPriority="70" w:unhideWhenUsed="0"/>
-    <w:lsdException w:name="Colorful Shading" w:semiHidden="0" w:uiPriority="71" w:unhideWhenUsed="0"/>
-    <w:lsdException w:name="Colorful List" w:semiHidden="0" w:uiPriority="72" w:unhideWhenUsed="0"/>
-    <w:lsdException w:name="Colorful Grid" w:semiHidden="0" w:uiPriority="73" w:unhideWhenUsed="0"/>
-    <w:lsdException w:name="Light Shading Accent 1" w:semiHidden="0" w:uiPriority="60" w:unhideWhenUsed="0"/>
-    <w:lsdException w:name="Light List Accent 1" w:semiHidden="0" w:uiPriority="61" w:unhideWhenUsed="0"/>
-    <w:lsdException w:name="Light Grid Accent 1" w:semiHidden="0" w:uiPriority="62" w:unhideWhenUsed="0"/>
-    <w:lsdException w:name="Medium Shading 1 Accent 1" w:semiHidden="0" w:uiPriority="63" w:unhideWhenUsed="0"/>
-    <w:lsdException w:name="Medium Shading 2 Accent 1" w:semiHidden="0" w:uiPriority="64" w:unhideWhenUsed="0"/>
-    <w:lsdException w:name="Medium List 1 Accent 1" w:semiHidden="0" w:uiPriority="65" w:unhideWhenUsed="0"/>
-    <w:lsdException w:name="Revision" w:unhideWhenUsed="0"/>
-    <w:lsdException w:name="List Paragraph" w:semiHidden="0" w:uiPriority="34" w:unhideWhenUsed="0" w:qFormat="1"/>
-    <w:lsdException w:name="Quote" w:semiHidden="0" w:uiPriority="29" w:unhideWhenUsed="0" w:qFormat="1"/>
-    <w:lsdException w:name="Intense Quote" w:semiHidden="0" w:uiPriority="30" w:unhideWhenUsed="0" w:qFormat="1"/>
-    <w:lsdException w:name="Medium List 2 Accent 1" w:semiHidden="0" w:uiPriority="66" w:unhideWhenUsed="0"/>
-    <w:lsdException w:name="Medium Grid 1 Accent 1" w:semiHidden="0" w:uiPriority="67" w:unhideWhenUsed="0"/>
-    <w:lsdException w:name="Medium Grid 2 Accent 1" w:semiHidden="0" w:uiPriority="68" w:unhideWhenUsed="0"/>
-    <w:lsdException w:name="Medium Grid 3 Accent 1" w:semiHidden="0" w:uiPriority="69" w:unhideWhenUsed="0"/>
-    <w:lsdException w:name="Dark List Accent 1" w:semiHidden="0" w:uiPriority="70" w:unhideWhenUsed="0"/>
-    <w:lsdException w:name="Colorful Shading Accent 1" w:semiHidden="0" w:uiPriority="71" w:unhideWhenUsed="0"/>
-    <w:lsdException w:name="Colorful List Accent 1" w:semiHidden="0" w:uiPriority="72" w:unhideWhenUsed="0"/>
-    <w:lsdException w:name="Colorful Grid Accent 1" w:semiHidden="0" w:uiPriority="73" w:unhideWhenUsed="0"/>
-    <w:lsdException w:name="Light Shading Accent 2" w:semiHidden="0" w:uiPriority="60" w:unhideWhenUsed="0"/>
-    <w:lsdException w:name="Light List Accent 2" w:semiHidden="0" w:uiPriority="61" w:unhideWhenUsed="0"/>
-    <w:lsdException w:name="Light Grid Accent 2" w:semiHidden="0" w:uiPriority="62" w:unhideWhenUsed="0"/>
-    <w:lsdException w:name="Medium Shading 1 Accent 2" w:semiHidden="0" w:uiPriority="63" w:unhideWhenUsed="0"/>
-    <w:lsdException w:name="Medium Shading 2 Accent 2" w:semiHidden="0" w:uiPriority="64" w:unhideWhenUsed="0"/>
-    <w:lsdException w:name="Medium List 1 Accent 2" w:semiHidden="0" w:uiPriority="65" w:unhideWhenUsed="0"/>
-    <w:lsdException w:name="Medium List 2 Accent 2" w:semiHidden="0" w:uiPriority="66" w:unhideWhenUsed="0"/>
-    <w:lsdException w:name="Medium Grid 1 Accent 2" w:semiHidden="0" w:uiPriority="67" w:unhideWhenUsed="0"/>
-    <w:lsdException w:name="Medium Grid 2 Accent 2" w:semiHidden="0" w:uiPriority="68" w:unhideWhenUsed="0"/>
-    <w:lsdException w:name="Medium Grid 3 Accent 2" w:semiHidden="0" w:uiPriority="69" w:unhideWhenUsed="0"/>
-    <w:lsdException w:name="Dark List Accent 2" w:semiHidden="0" w:uiPriority="70" w:unhideWhenUsed="0"/>
-    <w:lsdException w:name="Colorful Shading Accent 2" w:semiHidden="0" w:uiPriority="71" w:unhideWhenUsed="0"/>
-    <w:lsdException w:name="Colorful List Accent 2" w:semiHidden="0" w:uiPriority="72" w:unhideWhenUsed="0"/>
-    <w:lsdException w:name="Colorful Grid Accent 2" w:semiHidden="0" w:uiPriority="73" w:unhideWhenUsed="0"/>
-    <w:lsdException w:name="Light Shading Accent 3" w:semiHidden="0" w:uiPriority="60" w:unhideWhenUsed="0"/>
-    <w:lsdException w:name="Light List Accent 3" w:semiHidden="0" w:uiPriority="61" w:unhideWhenUsed="0"/>
-    <w:lsdException w:name="Light Grid Accent 3" w:semiHidden="0" w:uiPriority="62" w:unhideWhenUsed="0"/>
-    <w:lsdException w:name="Medium Shading 1 Accent 3" w:semiHidden="0" w:uiPriority="63" w:unhideWhenUsed="0"/>
-    <w:lsdException w:name="Medium Shading 2 Accent 3" w:semiHidden="0" w:uiPriority="64" w:unhideWhenUsed="0"/>
-    <w:lsdException w:name="Medium List 1 Accent 3" w:semiHidden="0" w:uiPriority="65" w:unhideWhenUsed="0"/>
-    <w:lsdException w:name="Medium List 2 Accent 3" w:semiHidden="0" w:uiPriority="66" w:unhideWhenUsed="0"/>
-    <w:lsdException w:name="Medium Grid 1 Accent 3" w:semiHidden="0" w:uiPriority="67" w:unhideWhenUsed="0"/>
-    <w:lsdException w:name="Medium Grid 2 Accent 3" w:semiHidden="0" w:uiPriority="68" w:unhideWhenUsed="0"/>
-    <w:lsdException w:name="Medium Grid 3 Accent 3" w:semiHidden="0" w:uiPriority="69" w:unhideWhenUsed="0"/>
-    <w:lsdException w:name="Dark List Accent 3" w:semiHidden="0" w:uiPriority="70" w:unhideWhenUsed="0"/>
-    <w:lsdException w:name="Colorful Shading Accent 3" w:semiHidden="0" w:uiPriority="71" w:unhideWhenUsed="0"/>
-    <w:lsdException w:name="Colorful List Accent 3" w:semiHidden="0" w:uiPriority="72" w:unhideWhenUsed="0"/>
-    <w:lsdException w:name="Colorful Grid Accent 3" w:semiHidden="0" w:uiPriority="73" w:unhideWhenUsed="0"/>
-    <w:lsdException w:name="Light Shading Accent 4" w:semiHidden="0" w:uiPriority="60" w:unhideWhenUsed="0"/>
-    <w:lsdException w:name="Light List Accent 4" w:semiHidden="0" w:uiPriority="61" w:unhideWhenUsed="0"/>
-    <w:lsdException w:name="Light Grid Accent 4" w:semiHidden="0" w:uiPriority="62" w:unhideWhenUsed="0"/>
-    <w:lsdException w:name="Medium Shading 1 Accent 4" w:semiHidden="0" w:uiPriority="63" w:unhideWhenUsed="0"/>
-    <w:lsdException w:name="Medium Shading 2 Accent 4" w:semiHidden="0" w:uiPriority="64" w:unhideWhenUsed="0"/>
-    <w:lsdException w:name="Medium List 1 Accent 4" w:semiHidden="0" w:uiPriority="65" w:unhideWhenUsed="0"/>
-    <w:lsdException w:name="Medium List 2 Accent 4" w:semiHidden="0" w:uiPriority="66" w:unhideWhenUsed="0"/>
-    <w:lsdException w:name="Medium Grid 1 Accent 4" w:semiHidden="0" w:uiPriority="67" w:unhideWhenUsed="0"/>
-    <w:lsdException w:name="Medium Grid 2 Accent 4" w:semiHidden="0" w:uiPriority="68" w:unhideWhenUsed="0"/>
-    <w:lsdException w:name="Medium Grid 3 Accent 4" w:semiHidden="0" w:uiPriority="69" w:unhideWhenUsed="0"/>
-    <w:lsdException w:name="Dark List Accent 4" w:semiHidden="0" w:uiPriority="70" w:unhideWhenUsed="0"/>
-    <w:lsdException w:name="Colorful Shading Accent 4" w:semiHidden="0" w:uiPriority="71" w:unhideWhenUsed="0"/>
-    <w:lsdException w:name="Colorful List Accent 4" w:semiHidden="0" w:uiPriority="72" w:unhideWhenUsed="0"/>
-    <w:lsdException w:name="Colorful Grid Accent 4" w:semiHidden="0" w:uiPriority="73" w:unhideWhenUsed="0"/>
-    <w:lsdException w:name="Light Shading Accent 5" w:semiHidden="0" w:uiPriority="60" w:unhideWhenUsed="0"/>
-    <w:lsdException w:name="Light List Accent 5" w:semiHidden="0" w:uiPriority="61" w:unhideWhenUsed="0"/>
-    <w:lsdException w:name="Light Grid Accent 5" w:semiHidden="0" w:uiPriority="62" w:unhideWhenUsed="0"/>
-    <w:lsdException w:name="Medium Shading 1 Accent 5" w:semiHidden="0" w:uiPriority="63" w:unhideWhenUsed="0"/>
-    <w:lsdException w:name="Medium Shading 2 Accent 5" w:semiHidden="0" w:uiPriority="64" w:unhideWhenUsed="0"/>
-    <w:lsdException w:name="Medium List 1 Accent 5" w:semiHidden="0" w:uiPriority="65" w:unhideWhenUsed="0"/>
-    <w:lsdException w:name="Medium List 2 Accent 5" w:semiHidden="0" w:uiPriority="66" w:unhideWhenUsed="0"/>
-    <w:lsdException w:name="Medium Grid 1 Accent 5" w:semiHidden="0" w:uiPriority="67" w:unhideWhenUsed="0"/>
-    <w:lsdException w:name="Medium Grid 2 Accent 5" w:semiHidden="0" w:uiPriority="68" w:unhideWhenUsed="0"/>
-    <w:lsdException w:name="Medium Grid 3 Accent 5" w:semiHidden="0" w:uiPriority="69" w:unhideWhenUsed="0"/>
-    <w:lsdException w:name="Dark List Accent 5" w:semiHidden="0" w:uiPriority="70" w:unhideWhenUsed="0"/>
-    <w:lsdException w:name="Colorful Shading Accent 5" w:semiHidden="0" w:uiPriority="71" w:unhideWhenUsed="0"/>
-    <w:lsdException w:name="Colorful List Accent 5" w:semiHidden="0" w:uiPriority="72" w:unhideWhenUsed="0"/>
-    <w:lsdException w:name="Colorful Grid Accent 5" w:semiHidden="0" w:uiPriority="73" w:unhideWhenUsed="0"/>
-    <w:lsdException w:name="Light Shading Accent 6" w:semiHidden="0" w:uiPriority="60" w:unhideWhenUsed="0"/>
-    <w:lsdException w:name="Light List Accent 6" w:semiHidden="0" w:uiPriority="61" w:unhideWhenUsed="0"/>
-    <w:lsdException w:name="Light Grid Accent 6" w:semiHidden="0" w:uiPriority="62" w:unhideWhenUsed="0"/>
-    <w:lsdException w:name="Medium Shading 1 Accent 6" w:semiHidden="0" w:uiPriority="63" w:unhideWhenUsed="0"/>
-    <w:lsdException w:name="Medium Shading 2 Accent 6" w:semiHidden="0" w:uiPriority="64" w:unhideWhenUsed="0"/>
-    <w:lsdException w:name="Medium List 1 Accent 6" w:semiHidden="0" w:uiPriority="65" w:unhideWhenUsed="0"/>
-    <w:lsdException w:name="Medium List 2 Accent 6" w:semiHidden="0" w:uiPriority="66" w:unhideWhenUsed="0"/>
-    <w:lsdException w:name="Medium Grid 1 Accent 6" w:semiHidden="0" w:uiPriority="67" w:unhideWhenUsed="0"/>
-    <w:lsdException w:name="Medium Grid 2 Accent 6" w:semiHidden="0" w:uiPriority="68" w:unhideWhenUsed="0"/>
-    <w:lsdException w:name="Medium Grid 3 Accent 6" w:semiHidden="0" w:uiPriority="69" w:unhideWhenUsed="0"/>
-    <w:lsdException w:name="Dark List Accent 6" w:semiHidden="0" w:uiPriority="70" w:unhideWhenUsed="0"/>
-    <w:lsdException w:name="Colorful Shading Accent 6" w:semiHidden="0" w:uiPriority="71" w:unhideWhenUsed="0"/>
-    <w:lsdException w:name="Colorful List Accent 6" w:semiHidden="0" w:uiPriority="72" w:unhideWhenUsed="0"/>
-    <w:lsdException w:name="Colorful Grid Accent 6" w:semiHidden="0" w:uiPriority="73" w:unhideWhenUsed="0"/>
-    <w:lsdException w:name="Subtle Emphasis" w:semiHidden="0" w:uiPriority="19" w:unhideWhenUsed="0" w:qFormat="1"/>
-    <w:lsdException w:name="Intense Emphasis" w:semiHidden="0" w:uiPriority="21" w:unhideWhenUsed="0" w:qFormat="1"/>
-    <w:lsdException w:name="Subtle Reference" w:semiHidden="0" w:uiPriority="31" w:unhideWhenUsed="0" w:qFormat="1"/>
-    <w:lsdException w:name="Intense Reference" w:semiHidden="0" w:uiPriority="32" w:unhideWhenUsed="0" w:qFormat="1"/>
-    <w:lsdException w:name="Book Title" w:semiHidden="0" w:uiPriority="33" w:unhideWhenUsed="0" w:qFormat="1"/>
-    <w:lsdException w:name="Bibliography" w:uiPriority="37"/>
-    <w:lsdException w:name="TOC Heading" w:uiPriority="39" w:qFormat="1"/>
-  </w:latentStyles>
-  <w:style w:type="paragraph" w:default="1" w:styleId="Normal">
-    <w:name w:val="Normal"/>
-    <w:qFormat/>
-  </w:style>
-  <w:style w:type="paragraph" w:styleId="Heading1">
-    <w:name w:val="heading 1"/>
-    <w:basedOn w:val="Normal"/>
-    <w:next w:val="Normal"/>
-    <w:link w:val="Heading1Char"/>
-    <w:uiPriority w:val="9"/>
-    <w:qFormat/>
-    <w:rsid w:val="00623D0C"/>
-    <w:pPr>
-      <w:keepNext/>
-      <w:keepLines/>
-      <w:spacing w:before="480"/>
-      <w:outlineLvl w:val="0"/>
-    </w:pPr>
-    <w:rPr>
-      <w:rFonts w:asciiTheme="majorHAnsi" w:eastAsiaTheme="majorEastAsia" w:hAnsiTheme="majorHAnsi" w:cstheme="majorBidi"/>
-      <w:b/>
-      <w:bCs/>
-      <w:color w:val="345A8A" w:themeColor="accent1" w:themeShade="B5"/>
-      <w:sz w:val="32"/>
-      <w:szCs w:val="32"/>
-    </w:rPr>
-  </w:style>
-  <w:style w:type="character" w:default="1" w:styleId="DefaultParagraphFont">
-    <w:name w:val="Default Paragraph Font"/>
-    <w:uiPriority w:val="1"/>
-    <w:semiHidden/>
-    <w:unhideWhenUsed/>
-  </w:style>
-  <w:style w:type="table" w:default="1" w:styleId="TableNormal">
-    <w:name w:val="Normal Table"/>
-    <w:uiPriority w:val="99"/>
-    <w:semiHidden/>
-    <w:unhideWhenUsed/>
-    <w:tblPr>
-      <w:tblInd w:w="0" w:type="dxa"/>
-      <w:tblCellMar>
-        <w:top w:w="0" w:type="dxa"/>
-        <w:left w:w="108" w:type="dxa"/>
-        <w:bottom w:w="0" w:type="dxa"/>
-        <w:right w:w="108" w:type="dxa"/>
-      </w:tblCellMar>
-    </w:tblPr>
-  </w:style>
-  <w:style w:type="numbering" w:default="1" w:styleId="NoList">
-    <w:name w:val="No List"/>
-    <w:uiPriority w:val="99"/>
-    <w:semiHidden/>
-    <w:unhideWhenUsed/>
-  </w:style>
-  <w:style w:type="paragraph" w:styleId="PlainText">
-    <w:name w:val="Plain Text"/>
-    <w:basedOn w:val="Normal"/>
-    <w:link w:val="PlainTextChar"/>
-    <w:uiPriority w:val="99"/>
-    <w:unhideWhenUsed/>
-    <w:rsid w:val="00C45D3F"/>
-    <w:rPr>
-      <w:rFonts w:ascii="Courier" w:hAnsi="Courier"/>
-      <w:sz w:val="21"/>
-      <w:szCs w:val="21"/>
-    </w:rPr>
-  </w:style>
-  <w:style w:type="character" w:customStyle="1" w:styleId="PlainTextChar">
-    <w:name w:val="Plain Text Char"/>
-    <w:basedOn w:val="DefaultParagraphFont"/>
-    <w:link w:val="PlainText"/>
-    <w:uiPriority w:val="99"/>
-    <w:rsid w:val="00C45D3F"/>
-    <w:rPr>
-      <w:rFonts w:ascii="Courier" w:hAnsi="Courier"/>
-      <w:sz w:val="21"/>
-      <w:szCs w:val="21"/>
-    </w:rPr>
-  </w:style>
-  <w:style w:type="character" w:customStyle="1" w:styleId="Heading1Char">
-    <w:name w:val="Heading 1 Char"/>
-    <w:basedOn w:val="DefaultParagraphFont"/>
-    <w:link w:val="Heading1"/>
-    <w:uiPriority w:val="9"/>
-    <w:rsid w:val="00623D0C"/>
-    <w:rPr>
-      <w:rFonts w:asciiTheme="majorHAnsi" w:eastAsiaTheme="majorEastAsia" w:hAnsiTheme="majorHAnsi" w:cstheme="majorBidi"/>
-      <w:b/>
-      <w:bCs/>
-      <w:color w:val="345A8A" w:themeColor="accent1" w:themeShade="B5"/>
-      <w:sz w:val="32"/>
-      <w:szCs w:val="32"/>
-    </w:rPr>
-  </w:style>
-  <w:style w:type="paragraph" w:styleId="ListParagraph">
-    <w:name w:val="List Paragraph"/>
-    <w:basedOn w:val="Normal"/>
-    <w:uiPriority w:val="34"/>
-    <w:qFormat/>
-    <w:rsid w:val="007A248B"/>
-    <w:pPr>
-      <w:ind w:left="720"/>
-      <w:contextualSpacing/>
-    </w:pPr>
-  </w:style>
-  <w:style w:type="paragraph" w:styleId="Title">
-    <w:name w:val="Title"/>
-    <w:basedOn w:val="Normal"/>
-    <w:next w:val="Normal"/>
-    <w:link w:val="TitleChar"/>
-    <w:uiPriority w:val="10"/>
-    <w:qFormat/>
-    <w:rsid w:val="005A055C"/>
-    <w:pPr>
-      <w:pBdr>
-        <w:bottom w:val="single" w:sz="8" w:space="4" w:color="4F81BD" w:themeColor="accent1"/>
-      </w:pBdr>
-      <w:spacing w:after="300"/>
-      <w:contextualSpacing/>
-    </w:pPr>
-    <w:rPr>
-      <w:rFonts w:asciiTheme="majorHAnsi" w:eastAsiaTheme="majorEastAsia" w:hAnsiTheme="majorHAnsi" w:cstheme="majorBidi"/>
-      <w:color w:val="17365D" w:themeColor="text2" w:themeShade="BF"/>
-      <w:spacing w:val="5"/>
-      <w:kern w:val="28"/>
-      <w:sz w:val="52"/>
-      <w:szCs w:val="52"/>
-    </w:rPr>
-  </w:style>
-  <w:style w:type="character" w:customStyle="1" w:styleId="TitleChar">
-    <w:name w:val="Title Char"/>
-    <w:basedOn w:val="DefaultParagraphFont"/>
-    <w:link w:val="Title"/>
-    <w:uiPriority w:val="10"/>
-    <w:rsid w:val="005A055C"/>
-    <w:rPr>
-      <w:rFonts w:asciiTheme="majorHAnsi" w:eastAsiaTheme="majorEastAsia" w:hAnsiTheme="majorHAnsi" w:cstheme="majorBidi"/>
-      <w:color w:val="17365D" w:themeColor="text2" w:themeShade="BF"/>
-      <w:spacing w:val="5"/>
-      <w:kern w:val="28"/>
-      <w:sz w:val="52"/>
-      <w:szCs w:val="52"/>
-    </w:rPr>
-  </w:style>
-  <w:style w:type="paragraph" w:styleId="Subtitle">
-    <w:name w:val="Subtitle"/>
-    <w:basedOn w:val="Normal"/>
-    <w:next w:val="Normal"/>
-    <w:link w:val="SubtitleChar"/>
-    <w:uiPriority w:val="11"/>
-    <w:qFormat/>
-    <w:rsid w:val="005A055C"/>
-    <w:pPr>
-      <w:numPr>
-        <w:ilvl w:val="1"/>
-      </w:numPr>
-    </w:pPr>
-    <w:rPr>
-      <w:rFonts w:asciiTheme="majorHAnsi" w:eastAsiaTheme="majorEastAsia" w:hAnsiTheme="majorHAnsi" w:cstheme="majorBidi"/>
-      <w:i/>
-      <w:iCs/>
-      <w:color w:val="4F81BD" w:themeColor="accent1"/>
-      <w:spacing w:val="15"/>
-    </w:rPr>
-  </w:style>
-  <w:style w:type="character" w:customStyle="1" w:styleId="SubtitleChar">
-    <w:name w:val="Subtitle Char"/>
-    <w:basedOn w:val="DefaultParagraphFont"/>
-    <w:link w:val="Subtitle"/>
-    <w:uiPriority w:val="11"/>
-    <w:rsid w:val="005A055C"/>
-    <w:rPr>
-      <w:rFonts w:asciiTheme="majorHAnsi" w:eastAsiaTheme="majorEastAsia" w:hAnsiTheme="majorHAnsi" w:cstheme="majorBidi"/>
-      <w:i/>
-      <w:iCs/>
-      <w:color w:val="4F81BD" w:themeColor="accent1"/>
-      <w:spacing w:val="15"/>
-    </w:rPr>
-  </w:style>
-  <w:style w:type="character" w:styleId="SubtleEmphasis">
-    <w:name w:val="Subtle Emphasis"/>
-    <w:basedOn w:val="DefaultParagraphFont"/>
-    <w:uiPriority w:val="19"/>
-    <w:qFormat/>
-    <w:rsid w:val="004E694E"/>
-    <w:rPr>
-      <w:i/>
-      <w:iCs/>
-      <w:color w:val="808080" w:themeColor="text1" w:themeTint="7F"/>
-    </w:rPr>
-  </w:style>
-</w:styles>
-</file>
-
-<file path=word/stylesWithEffects.xml><?xml version="1.0" encoding="utf-8"?>
-<w:styles xmlns:wpc="http://schemas.microsoft.com/office/word/2010/wordprocessingCanvas" xmlns:mo="http://schemas.microsoft.com/office/mac/office/2008/main" xmlns:mc="http://schemas.openxmlformats.org/markup-compatibility/2006" xmlns:mv="urn:schemas-microsoft-com:mac:vml" xmlns:o="urn:schemas-microsoft-com:office:office" xmlns:r="http://schemas.openxmlformats.org/officeDocument/2006/relationships" xmlns:m="http://schemas.openxmlformats.org/officeDocument/2006/math" xmlns:v="urn:schemas-microsoft-com:vml" xmlns:wp14="http://schemas.microsoft.com/office/word/2010/wordprocessingDrawing" xmlns:wp="http://schemas.openxmlformats.org/drawingml/2006/wordprocessingDrawing" xmlns:w10="urn:schemas-microsoft-com:office:word" xmlns:w="http://schemas.openxmlformats.org/wordprocessingml/2006/main" xmlns:w14="http://schemas.microsoft.com/office/word/2010/wordml" xmlns:wpg="http://schemas.microsoft.com/office/word/2010/wordprocessingGroup" xmlns:wpi="http://schemas.microsoft.com/office/word/2010/wordprocessingInk" xmlns:wne="http://schemas.microsoft.com/office/word/2006/wordml" xmlns:wps="http://schemas.microsoft.com/office/word/2010/wordprocessingShape" mc:Ignorable="w14 wp14">
-  <w:docDefaults>
-    <w:rPrDefault>
-      <w:rPr>
-        <w:rFonts w:asciiTheme="minorHAnsi" w:eastAsiaTheme="minorEastAsia" w:hAnsiTheme="minorHAnsi" w:cstheme="minorBidi"/>
-        <w:sz w:val="24"/>
-        <w:szCs w:val="24"/>
-        <w:lang w:val="en-US" w:eastAsia="en-US" w:bidi="ar-SA"/>
-      </w:rPr>
-    </w:rPrDefault>
-    <w:pPrDefault/>
-  </w:docDefaults>
-  <w:latentStyles w:defLockedState="0" w:defUIPriority="99" w:defSemiHidden="1" w:defUnhideWhenUsed="1" w:defQFormat="0" w:count="276">
-    <w:lsdException w:name="Normal" w:semiHidden="0" w:uiPriority="0" w:unhideWhenUsed="0" w:qFormat="1"/>
-    <w:lsdException w:name="heading 1" w:semiHidden="0" w:uiPriority="9" w:unhideWhenUsed="0" w:qFormat="1"/>
-    <w:lsdException w:name="heading 2" w:uiPriority="9" w:qFormat="1"/>
-    <w:lsdException w:name="heading 3" w:uiPriority="9" w:qFormat="1"/>
-    <w:lsdException w:name="heading 4" w:uiPriority="9" w:qFormat="1"/>
-    <w:lsdException w:name="heading 5" w:uiPriority="9" w:qFormat="1"/>
-    <w:lsdException w:name="heading 6" w:uiPriority="9" w:qFormat="1"/>
-    <w:lsdException w:name="heading 7" w:uiPriority="9" w:qFormat="1"/>
-    <w:lsdException w:name="heading 8" w:uiPriority="9" w:qFormat="1"/>
-    <w:lsdException w:name="heading 9" w:uiPriority="9" w:qFormat="1"/>
-    <w:lsdException w:name="toc 1" w:uiPriority="39"/>
-    <w:lsdException w:name="toc 2" w:uiPriority="39"/>
-    <w:lsdException w:name="toc 3" w:uiPriority="39"/>
-    <w:lsdException w:name="toc 4" w:uiPriority="39"/>
-    <w:lsdException w:name="toc 5" w:uiPriority="39"/>
-    <w:lsdException w:name="toc 6" w:uiPriority="39"/>
-    <w:lsdException w:name="toc 7" w:uiPriority="39"/>
-    <w:lsdException w:name="toc 8" w:uiPriority="39"/>
-    <w:lsdException w:name="toc 9" w:uiPriority="39"/>
-    <w:lsdException w:name="caption" w:uiPriority="35" w:qFormat="1"/>
-    <w:lsdException w:name="Title" w:semiHidden="0" w:uiPriority="10" w:unhideWhenUsed="0" w:qFormat="1"/>
-    <w:lsdException w:name="Default Paragraph Font" w:uiPriority="1"/>
-    <w:lsdException w:name="Subtitle" w:semiHidden="0" w:uiPriority="11" w:unhideWhenUsed="0" w:qFormat="1"/>
-    <w:lsdException w:name="Strong" w:semiHidden="0" w:uiPriority="22" w:unhideWhenUsed="0" w:qFormat="1"/>
-    <w:lsdException w:name="Emphasis" w:semiHidden="0" w:uiPriority="20" w:unhideWhenUsed="0" w:qFormat="1"/>
-    <w:lsdException w:name="Table Grid" w:semiHidden="0" w:uiPriority="59" w:unhideWhenUsed="0"/>
-    <w:lsdException w:name="Placeholder Text" w:unhideWhenUsed="0"/>
-    <w:lsdException w:name="No Spacing" w:semiHidden="0" w:uiPriority="1" w:unhideWhenUsed="0" w:qFormat="1"/>
-    <w:lsdException w:name="Light Shading" w:semiHidden="0" w:uiPriority="60" w:unhideWhenUsed="0"/>
-    <w:lsdException w:name="Light List" w:semiHidden="0" w:uiPriority="61" w:unhideWhenUsed="0"/>
-    <w:lsdException w:name="Light Grid" w:semiHidden="0" w:uiPriority="62" w:unhideWhenUsed="0"/>
-    <w:lsdException w:name="Medium Shading 1" w:semiHidden="0" w:uiPriority="63" w:unhideWhenUsed="0"/>
-    <w:lsdException w:name="Medium Shading 2" w:semiHidden="0" w:uiPriority="64" w:unhideWhenUsed="0"/>
-    <w:lsdException w:name="Medium List 1" w:semiHidden="0" w:uiPriority="65" w:unhideWhenUsed="0"/>
-    <w:lsdException w:name="Medium List 2" w:semiHidden="0" w:uiPriority="66" w:unhideWhenUsed="0"/>
-    <w:lsdException w:name="Medium Grid 1" w:semiHidden="0" w:uiPriority="67" w:unhideWhenUsed="0"/>
-    <w:lsdException w:name="Medium Grid 2" w:semiHidden="0" w:uiPriority="68" w:unhideWhenUsed="0"/>
-    <w:lsdException w:name="Medium Grid 3" w:semiHidden="0" w:uiPriority="69" w:unhideWhenUsed="0"/>
-    <w:lsdException w:name="Dark List" w:semiHidden="0" w:uiPriority="70" w:unhideWhenUsed="0"/>
-    <w:lsdException w:name="Colorful Shading" w:semiHidden="0" w:uiPriority="71" w:unhideWhenUsed="0"/>
-    <w:lsdException w:name="Colorful List" w:semiHidden="0" w:uiPriority="72" w:unhideWhenUsed="0"/>
-    <w:lsdException w:name="Colorful Grid" w:semiHidden="0" w:uiPriority="73" w:unhideWhenUsed="0"/>
-    <w:lsdException w:name="Light Shading Accent 1" w:semiHidden="0" w:uiPriority="60" w:unhideWhenUsed="0"/>
-    <w:lsdException w:name="Light List Accent 1" w:semiHidden="0" w:uiPriority="61" w:unhideWhenUsed="0"/>
-    <w:lsdException w:name="Light Grid Accent 1" w:semiHidden="0" w:uiPriority="62" w:unhideWhenUsed="0"/>
-    <w:lsdException w:name="Medium Shading 1 Accent 1" w:semiHidden="0" w:uiPriority="63" w:unhideWhenUsed="0"/>
-    <w:lsdException w:name="Medium Shading 2 Accent 1" w:semiHidden="0" w:uiPriority="64" w:unhideWhenUsed="0"/>
-    <w:lsdException w:name="Medium List 1 Accent 1" w:semiHidden="0" w:uiPriority="65" w:unhideWhenUsed="0"/>
-    <w:lsdException w:name="Revision" w:unhideWhenUsed="0"/>
-    <w:lsdException w:name="List Paragraph" w:semiHidden="0" w:uiPriority="34" w:unhideWhenUsed="0" w:qFormat="1"/>
-    <w:lsdException w:name="Quote" w:semiHidden="0" w:uiPriority="29" w:unhideWhenUsed="0" w:qFormat="1"/>
-    <w:lsdException w:name="Intense Quote" w:semiHidden="0" w:uiPriority="30" w:unhideWhenUsed="0" w:qFormat="1"/>
-    <w:lsdException w:name="Medium List 2 Accent 1" w:semiHidden="0" w:uiPriority="66" w:unhideWhenUsed="0"/>
-    <w:lsdException w:name="Medium Grid 1 Accent 1" w:semiHidden="0" w:uiPriority="67" w:unhideWhenUsed="0"/>
-    <w:lsdException w:name="Medium Grid 2 Accent 1" w:semiHidden="0" w:uiPriority="68" w:unhideWhenUsed="0"/>
-    <w:lsdException w:name="Medium Grid 3 Accent 1" w:semiHidden="0" w:uiPriority="69" w:unhideWhenUsed="0"/>
-    <w:lsdException w:name="Dark List Accent 1" w:semiHidden="0" w:uiPriority="70" w:unhideWhenUsed="0"/>
-    <w:lsdException w:name="Colorful Shading Accent 1" w:semiHidden="0" w:uiPriority="71" w:unhideWhenUsed="0"/>
-    <w:lsdException w:name="Colorful List Accent 1" w:semiHidden="0" w:uiPriority="72" w:unhideWhenUsed="0"/>
-    <w:lsdException w:name="Colorful Grid Accent 1" w:semiHidden="0" w:uiPriority="73" w:unhideWhenUsed="0"/>
-    <w:lsdException w:name="Light Shading Accent 2" w:semiHidden="0" w:uiPriority="60" w:unhideWhenUsed="0"/>
-    <w:lsdException w:name="Light List Accent 2" w:semiHidden="0" w:uiPriority="61" w:unhideWhenUsed="0"/>
-    <w:lsdException w:name="Light Grid Accent 2" w:semiHidden="0" w:uiPriority="62" w:unhideWhenUsed="0"/>
-    <w:lsdException w:name="Medium Shading 1 Accent 2" w:semiHidden="0" w:uiPriority="63" w:unhideWhenUsed="0"/>
-    <w:lsdException w:name="Medium Shading 2 Accent 2" w:semiHidden="0" w:uiPriority="64" w:unhideWhenUsed="0"/>
-    <w:lsdException w:name="Medium List 1 Accent 2" w:semiHidden="0" w:uiPriority="65" w:unhideWhenUsed="0"/>
-    <w:lsdException w:name="Medium List 2 Accent 2" w:semiHidden="0" w:uiPriority="66" w:unhideWhenUsed="0"/>
-    <w:lsdException w:name="Medium Grid 1 Accent 2" w:semiHidden="0" w:uiPriority="67" w:unhideWhenUsed="0"/>
-    <w:lsdException w:name="Medium Grid 2 Accent 2" w:semiHidden="0" w:uiPriority="68" w:unhideWhenUsed="0"/>
-    <w:lsdException w:name="Medium Grid 3 Accent 2" w:semiHidden="0" w:uiPriority="69" w:unhideWhenUsed="0"/>
-    <w:lsdException w:name="Dark List Accent 2" w:semiHidden="0" w:uiPriority="70" w:unhideWhenUsed="0"/>
-    <w:lsdException w:name="Colorful Shading Accent 2" w:semiHidden="0" w:uiPriority="71" w:unhideWhenUsed="0"/>
-    <w:lsdException w:name="Colorful List Accent 2" w:semiHidden="0" w:uiPriority="72" w:unhideWhenUsed="0"/>
-    <w:lsdException w:name="Colorful Grid Accent 2" w:semiHidden="0" w:uiPriority="73" w:unhideWhenUsed="0"/>
-    <w:lsdException w:name="Light Shading Accent 3" w:semiHidden="0" w:uiPriority="60" w:unhideWhenUsed="0"/>
-    <w:lsdException w:name="Light List Accent 3" w:semiHidden="0" w:uiPriority="61" w:unhideWhenUsed="0"/>
-    <w:lsdException w:name="Light Grid Accent 3" w:semiHidden="0" w:uiPriority="62" w:unhideWhenUsed="0"/>
-    <w:lsdException w:name="Medium Shading 1 Accent 3" w:semiHidden="0" w:uiPriority="63" w:unhideWhenUsed="0"/>
-    <w:lsdException w:name="Medium Shading 2 Accent 3" w:semiHidden="0" w:uiPriority="64" w:unhideWhenUsed="0"/>
-    <w:lsdException w:name="Medium List 1 Accent 3" w:semiHidden="0" w:uiPriority="65" w:unhideWhenUsed="0"/>
-    <w:lsdException w:name="Medium List 2 Accent 3" w:semiHidden="0" w:uiPriority="66" w:unhideWhenUsed="0"/>
-    <w:lsdException w:name="Medium Grid 1 Accent 3" w:semiHidden="0" w:uiPriority="67" w:unhideWhenUsed="0"/>
-    <w:lsdException w:name="Medium Grid 2 Accent 3" w:semiHidden="0" w:uiPriority="68" w:unhideWhenUsed="0"/>
-    <w:lsdException w:name="Medium Grid 3 Accent 3" w:semiHidden="0" w:uiPriority="69" w:unhideWhenUsed="0"/>
-    <w:lsdException w:name="Dark List Accent 3" w:semiHidden="0" w:uiPriority="70" w:unhideWhenUsed="0"/>
-    <w:lsdException w:name="Colorful Shading Accent 3" w:semiHidden="0" w:uiPriority="71" w:unhideWhenUsed="0"/>
-    <w:lsdException w:name="Colorful List Accent 3" w:semiHidden="0" w:uiPriority="72" w:unhideWhenUsed="0"/>
-    <w:lsdException w:name="Colorful Grid Accent 3" w:semiHidden="0" w:uiPriority="73" w:unhideWhenUsed="0"/>
-    <w:lsdException w:name="Light Shading Accent 4" w:semiHidden="0" w:uiPriority="60" w:unhideWhenUsed="0"/>
-    <w:lsdException w:name="Light List Accent 4" w:semiHidden="0" w:uiPriority="61" w:unhideWhenUsed="0"/>
-    <w:lsdException w:name="Light Grid Accent 4" w:semiHidden="0" w:uiPriority="62" w:unhideWhenUsed="0"/>
-    <w:lsdException w:name="Medium Shading 1 Accent 4" w:semiHidden="0" w:uiPriority="63" w:unhideWhenUsed="0"/>
-    <w:lsdException w:name="Medium Shading 2 Accent 4" w:semiHidden="0" w:uiPriority="64" w:unhideWhenUsed="0"/>
-    <w:lsdException w:name="Medium List 1 Accent 4" w:semiHidden="0" w:uiPriority="65" w:unhideWhenUsed="0"/>
-    <w:lsdException w:name="Medium List 2 Accent 4" w:semiHidden="0" w:uiPriority="66" w:unhideWhenUsed="0"/>
-    <w:lsdException w:name="Medium Grid 1 Accent 4" w:semiHidden="0" w:uiPriority="67" w:unhideWhenUsed="0"/>
-    <w:lsdException w:name="Medium Grid 2 Accent 4" w:semiHidden="0" w:uiPriority="68" w:unhideWhenUsed="0"/>
-    <w:lsdException w:name="Medium Grid 3 Accent 4" w:semiHidden="0" w:uiPriority="69" w:unhideWhenUsed="0"/>
-    <w:lsdException w:name="Dark List Accent 4" w:semiHidden="0" w:uiPriority="70" w:unhideWhenUsed="0"/>
-    <w:lsdException w:name="Colorful Shading Accent 4" w:semiHidden="0" w:uiPriority="71" w:unhideWhenUsed="0"/>
-    <w:lsdException w:name="Colorful List Accent 4" w:semiHidden="0" w:uiPriority="72" w:unhideWhenUsed="0"/>
-    <w:lsdException w:name="Colorful Grid Accent 4" w:semiHidden="0" w:uiPriority="73" w:unhideWhenUsed="0"/>
-    <w:lsdException w:name="Light Shading Accent 5" w:semiHidden="0" w:uiPriority="60" w:unhideWhenUsed="0"/>
-    <w:lsdException w:name="Light List Accent 5" w:semiHidden="0" w:uiPriority="61" w:unhideWhenUsed="0"/>
-    <w:lsdException w:name="Light Grid Accent 5" w:semiHidden="0" w:uiPriority="62" w:unhideWhenUsed="0"/>
-    <w:lsdException w:name="Medium Shading 1 Accent 5" w:semiHidden="0" w:uiPriority="63" w:unhideWhenUsed="0"/>
-    <w:lsdException w:name="Medium Shading 2 Accent 5" w:semiHidden="0" w:uiPriority="64" w:unhideWhenUsed="0"/>
-    <w:lsdException w:name="Medium List 1 Accent 5" w:semiHidden="0" w:uiPriority="65" w:unhideWhenUsed="0"/>
-    <w:lsdException w:name="Medium List 2 Accent 5" w:semiHidden="0" w:uiPriority="66" w:unhideWhenUsed="0"/>
-    <w:lsdException w:name="Medium Grid 1 Accent 5" w:semiHidden="0" w:uiPriority="67" w:unhideWhenUsed="0"/>
-    <w:lsdException w:name="Medium Grid 2 Accent 5" w:semiHidden="0" w:uiPriority="68" w:unhideWhenUsed="0"/>
-    <w:lsdException w:name="Medium Grid 3 Accent 5" w:semiHidden="0" w:uiPriority="69" w:unhideWhenUsed="0"/>
-    <w:lsdException w:name="Dark List Accent 5" w:semiHidden="0" w:uiPriority="70" w:unhideWhenUsed="0"/>
-    <w:lsdException w:name="Colorful Shading Accent 5" w:semiHidden="0" w:uiPriority="71" w:unhideWhenUsed="0"/>
-    <w:lsdException w:name="Colorful List Accent 5" w:semiHidden="0" w:uiPriority="72" w:unhideWhenUsed="0"/>
-    <w:lsdException w:name="Colorful Grid Accent 5" w:semiHidden="0" w:uiPriority="73" w:unhideWhenUsed="0"/>
-    <w:lsdException w:name="Light Shading Accent 6" w:semiHidden="0" w:uiPriority="60" w:unhideWhenUsed="0"/>
-    <w:lsdException w:name="Light List Accent 6" w:semiHidden="0" w:uiPriority="61" w:unhideWhenUsed="0"/>
-    <w:lsdException w:name="Light Grid Accent 6" w:semiHidden="0" w:uiPriority="62" w:unhideWhenUsed="0"/>
-    <w:lsdException w:name="Medium Shading 1 Accent 6" w:semiHidden="0" w:uiPriority="63" w:unhideWhenUsed="0"/>
-    <w:lsdException w:name="Medium Shading 2 Accent 6" w:semiHidden="0" w:uiPriority="64" w:unhideWhenUsed="0"/>
-    <w:lsdException w:name="Medium List 1 Accent 6" w:semiHidden="0" w:uiPriority="65" w:unhideWhenUsed="0"/>
-    <w:lsdException w:name="Medium List 2 Accent 6" w:semiHidden="0" w:uiPriority="66" w:unhideWhenUsed="0"/>
-    <w:lsdException w:name="Medium Grid 1 Accent 6" w:semiHidden="0" w:uiPriority="67" w:unhideWhenUsed="0"/>
-    <w:lsdException w:name="Medium Grid 2 Accent 6" w:semiHidden="0" w:uiPriority="68" w:unhideWhenUsed="0"/>
-    <w:lsdException w:name="Medium Grid 3 Accent 6" w:semiHidden="0" w:uiPriority="69" w:unhideWhenUsed="0"/>
-    <w:lsdException w:name="Dark List Accent 6" w:semiHidden="0" w:uiPriority="70" w:unhideWhenUsed="0"/>
-    <w:lsdException w:name="Colorful Shading Accent 6" w:semiHidden="0" w:uiPriority="71" w:unhideWhenUsed="0"/>
-    <w:lsdException w:name="Colorful List Accent 6" w:semiHidden="0" w:uiPriority="72" w:unhideWhenUsed="0"/>
-    <w:lsdException w:name="Colorful Grid Accent 6" w:semiHidden="0" w:uiPriority="73" w:unhideWhenUsed="0"/>
-    <w:lsdException w:name="Subtle Emphasis" w:semiHidden="0" w:uiPriority="19" w:unhideWhenUsed="0" w:qFormat="1"/>
-    <w:lsdException w:name="Intense Emphasis" w:semiHidden="0" w:uiPriority="21" w:unhideWhenUsed="0" w:qFormat="1"/>
-    <w:lsdException w:name="Subtle Reference" w:semiHidden="0" w:uiPriority="31" w:unhideWhenUsed="0" w:qFormat="1"/>
-    <w:lsdException w:name="Intense Reference" w:semiHidden="0" w:uiPriority="32" w:unhideWhenUsed="0" w:qFormat="1"/>
-    <w:lsdException w:name="Book Title" w:semiHidden="0" w:uiPriority="33" w:unhideWhenUsed="0" w:qFormat="1"/>
-    <w:lsdException w:name="Bibliography" w:uiPriority="37"/>
-    <w:lsdException w:name="TOC Heading" w:uiPriority="39" w:qFormat="1"/>
+  <w:latentStyles w:defLockedState="0" w:defUIPriority="99" w:defSemiHidden="0" w:defUnhideWhenUsed="0" w:defQFormat="0" w:count="371">
+    <w:lsdException w:name="Normal" w:uiPriority="0" w:qFormat="1"/>
+    <w:lsdException w:name="heading 1" w:uiPriority="9" w:qFormat="1"/>
+    <w:lsdException w:name="heading 2" w:semiHidden="1" w:uiPriority="9" w:unhideWhenUsed="1" w:qFormat="1"/>
+    <w:lsdException w:name="heading 3" w:semiHidden="1" w:uiPriority="9" w:unhideWhenUsed="1" w:qFormat="1"/>
+    <w:lsdException w:name="heading 4" w:semiHidden="1" w:uiPriority="9" w:unhideWhenUsed="1" w:qFormat="1"/>
+    <w:lsdException w:name="heading 5" w:semiHidden="1" w:uiPriority="9" w:unhideWhenUsed="1" w:qFormat="1"/>
+    <w:lsdException w:name="heading 6" w:semiHidden="1" w:uiPriority="9" w:unhideWhenUsed="1" w:qFormat="1"/>
+    <w:lsdException w:name="heading 7" w:semiHidden="1" w:uiPriority="9" w:unhideWhenUsed="1" w:qFormat="1"/>
+    <w:lsdException w:name="heading 8" w:semiHidden="1" w:uiPriority="9" w:unhideWhenUsed="1" w:qFormat="1"/>
+    <w:lsdException w:name="heading 9" w:semiHidden="1" w:uiPriority="9" w:unhideWhenUsed="1" w:qFormat="1"/>
+    <w:lsdException w:name="index 1" w:semiHidden="1" w:unhideWhenUsed="1"/>
+    <w:lsdException w:name="index 2" w:semiHidden="1" w:unhideWhenUsed="1"/>
+    <w:lsdException w:name="index 3" w:semiHidden="1" w:unhideWhenUsed="1"/>
+    <w:lsdException w:name="index 4" w:semiHidden="1" w:unhideWhenUsed="1"/>
+    <w:lsdException w:name="index 5" w:semiHidden="1" w:unhideWhenUsed="1"/>
+    <w:lsdException w:name="index 6" w:semiHidden="1" w:unhideWhenUsed="1"/>
+    <w:lsdException w:name="index 7" w:semiHidden="1" w:unhideWhenUsed="1"/>
+    <w:lsdException w:name="index 8" w:semiHidden="1" w:unhideWhenUsed="1"/>
+    <w:lsdException w:name="index 9" w:semiHidden="1" w:unhideWhenUsed="1"/>
+    <w:lsdException w:name="toc 1" w:semiHidden="1" w:uiPriority="39" w:unhideWhenUsed="1"/>
+    <w:lsdException w:name="toc 2" w:semiHidden="1" w:uiPriority="39" w:unhideWhenUsed="1"/>
+    <w:lsdException w:name="toc 3" w:semiHidden="1" w:uiPriority="39" w:unhideWhenUsed="1"/>
+    <w:lsdException w:name="toc 4" w:semiHidden="1" w:uiPriority="39" w:unhideWhenUsed="1"/>
+    <w:lsdException w:name="toc 5" w:semiHidden="1" w:uiPriority="39" w:unhideWhenUsed="1"/>
+    <w:lsdException w:name="toc 6" w:semiHidden="1" w:uiPriority="39" w:unhideWhenUsed="1"/>
+    <w:lsdException w:name="toc 7" w:semiHidden="1" w:uiPriority="39" w:unhideWhenUsed="1"/>
+    <w:lsdException w:name="toc 8" w:semiHidden="1" w:uiPriority="39" w:unhideWhenUsed="1"/>
+    <w:lsdException w:name="toc 9" w:semiHidden="1" w:uiPriority="39" w:unhideWhenUsed="1"/>
+    <w:lsdException w:name="Normal Indent" w:semiHidden="1" w:unhideWhenUsed="1"/>
+    <w:lsdException w:name="footnote text" w:semiHidden="1" w:unhideWhenUsed="1"/>
+    <w:lsdException w:name="annotation text" w:semiHidden="1" w:unhideWhenUsed="1"/>
+    <w:lsdException w:name="header" w:semiHidden="1" w:unhideWhenUsed="1"/>
+    <w:lsdException w:name="footer" w:semiHidden="1" w:unhideWhenUsed="1"/>
+    <w:lsdException w:name="index heading" w:semiHidden="1" w:unhideWhenUsed="1"/>
+    <w:lsdException w:name="caption" w:semiHidden="1" w:uiPriority="35" w:unhideWhenUsed="1" w:qFormat="1"/>
+    <w:lsdException w:name="table of figures" w:semiHidden="1" w:unhideWhenUsed="1"/>
+    <w:lsdException w:name="envelope address" w:semiHidden="1" w:unhideWhenUsed="1"/>
+    <w:lsdException w:name="envelope return" w:semiHidden="1" w:unhideWhenUsed="1"/>
+    <w:lsdException w:name="footnote reference" w:semiHidden="1" w:unhideWhenUsed="1"/>
+    <w:lsdException w:name="annotation reference" w:semiHidden="1" w:unhideWhenUsed="1"/>
+    <w:lsdException w:name="line number" w:semiHidden="1" w:unhideWhenUsed="1"/>
+    <w:lsdException w:name="page number" w:semiHidden="1" w:unhideWhenUsed="1"/>
+    <w:lsdException w:name="endnote reference" w:semiHidden="1" w:unhideWhenUsed="1"/>
+    <w:lsdException w:name="endnote text" w:semiHidden="1" w:unhideWhenUsed="1"/>
+    <w:lsdException w:name="table of authorities" w:semiHidden="1" w:unhideWhenUsed="1"/>
+    <w:lsdException w:name="macro" w:semiHidden="1" w:unhideWhenUsed="1"/>
+    <w:lsdException w:name="toa heading" w:semiHidden="1" w:unhideWhenUsed="1"/>
+    <w:lsdException w:name="List" w:semiHidden="1" w:unhideWhenUsed="1"/>
+    <w:lsdException w:name="List Bullet" w:semiHidden="1" w:unhideWhenUsed="1"/>
+    <w:lsdException w:name="List Number" w:semiHidden="1" w:unhideWhenUsed="1"/>
+    <w:lsdException w:name="List 2" w:semiHidden="1" w:unhideWhenUsed="1"/>
+    <w:lsdException w:name="List 3" w:semiHidden="1" w:unhideWhenUsed="1"/>
+    <w:lsdException w:name="List 4" w:semiHidden="1" w:unhideWhenUsed="1"/>
+    <w:lsdException w:name="List 5" w:semiHidden="1" w:unhideWhenUsed="1"/>
+    <w:lsdException w:name="List Bullet 2" w:semiHidden="1" w:unhideWhenUsed="1"/>
+    <w:lsdException w:name="List Bullet 3" w:semiHidden="1" w:unhideWhenUsed="1"/>
+    <w:lsdException w:name="List Bullet 4" w:semiHidden="1" w:unhideWhenUsed="1"/>
+    <w:lsdException w:name="List Bullet 5" w:semiHidden="1" w:unhideWhenUsed="1"/>
+    <w:lsdException w:name="List Number 2" w:semiHidden="1" w:unhideWhenUsed="1"/>
+    <w:lsdException w:name="List Number 3" w:semiHidden="1" w:unhideWhenUsed="1"/>
+    <w:lsdException w:name="List Number 4" w:semiHidden="1" w:unhideWhenUsed="1"/>
+    <w:lsdException w:name="List Number 5" w:semiHidden="1" w:unhideWhenUsed="1"/>
+    <w:lsdException w:name="Title" w:uiPriority="10" w:qFormat="1"/>
+    <w:lsdException w:name="Closing" w:semiHidden="1" w:unhideWhenUsed="1"/>
+    <w:lsdException w:name="Signature" w:semiHidden="1" w:unhideWhenUsed="1"/>
+    <w:lsdException w:name="Default Paragraph Font" w:semiHidden="1" w:uiPriority="1" w:unhideWhenUsed="1"/>
+    <w:lsdException w:name="Body Text" w:semiHidden="1" w:unhideWhenUsed="1"/>
+    <w:lsdException w:name="Body Text Indent" w:semiHidden="1" w:unhideWhenUsed="1"/>
+    <w:lsdException w:name="List Continue" w:semiHidden="1" w:unhideWhenUsed="1"/>
+    <w:lsdException w:name="List Continue 2" w:semiHidden="1" w:unhideWhenUsed="1"/>
+    <w:lsdException w:name="List Continue 3" w:semiHidden="1" w:unhideWhenUsed="1"/>
+    <w:lsdException w:name="List Continue 4" w:semiHidden="1" w:unhideWhenUsed="1"/>
+    <w:lsdException w:name="List Continue 5" w:semiHidden="1" w:unhideWhenUsed="1"/>
+    <w:lsdException w:name="Message Header" w:semiHidden="1" w:unhideWhenUsed="1"/>
+    <w:lsdException w:name="Subtitle" w:uiPriority="11" w:qFormat="1"/>
+    <w:lsdException w:name="Salutation" w:semiHidden="1" w:unhideWhenUsed="1"/>
+    <w:lsdException w:name="Date" w:semiHidden="1" w:unhideWhenUsed="1"/>
+    <w:lsdException w:name="Body Text First Indent" w:semiHidden="1" w:unhideWhenUsed="1"/>
+    <w:lsdException w:name="Body Text First Indent 2" w:semiHidden="1" w:unhideWhenUsed="1"/>
+    <w:lsdException w:name="Note Heading" w:semiHidden="1" w:unhideWhenUsed="1"/>
+    <w:lsdException w:name="Body Text 2" w:semiHidden="1" w:unhideWhenUsed="1"/>
+    <w:lsdException w:name="Body Text 3" w:semiHidden="1" w:unhideWhenUsed="1"/>
+    <w:lsdException w:name="Body Text Indent 2" w:semiHidden="1" w:unhideWhenUsed="1"/>
+    <w:lsdException w:name="Body Text Indent 3" w:semiHidden="1" w:unhideWhenUsed="1"/>
+    <w:lsdException w:name="Block Text" w:semiHidden="1" w:unhideWhenUsed="1"/>
+    <w:lsdException w:name="Hyperlink" w:semiHidden="1" w:unhideWhenUsed="1"/>
+    <w:lsdException w:name="FollowedHyperlink" w:semiHidden="1" w:unhideWhenUsed="1"/>
+    <w:lsdException w:name="Strong" w:uiPriority="22" w:qFormat="1"/>
+    <w:lsdException w:name="Emphasis" w:uiPriority="20" w:qFormat="1"/>
+    <w:lsdException w:name="Document Map" w:semiHidden="1" w:unhideWhenUsed="1"/>
+    <w:lsdException w:name="Plain Text" w:semiHidden="1" w:unhideWhenUsed="1"/>
+    <w:lsdException w:name="E-mail Signature" w:semiHidden="1" w:unhideWhenUsed="1"/>
+    <w:lsdException w:name="HTML Top of Form" w:semiHidden="1" w:unhideWhenUsed="1"/>
+    <w:lsdException w:name="HTML Bottom of Form" w:semiHidden="1" w:unhideWhenUsed="1"/>
+    <w:lsdException w:name="Normal (Web)" w:semiHidden="1" w:unhideWhenUsed="1"/>
+    <w:lsdException w:name="HTML Acronym" w:semiHidden="1" w:unhideWhenUsed="1"/>
+    <w:lsdException w:name="HTML Address" w:semiHidden="1" w:unhideWhenUsed="1"/>
+    <w:lsdException w:name="HTML Cite" w:semiHidden="1" w:unhideWhenUsed="1"/>
+    <w:lsdException w:name="HTML Code" w:semiHidden="1" w:unhideWhenUsed="1"/>
+    <w:lsdException w:name="HTML Definition" w:semiHidden="1" w:unhideWhenUsed="1"/>
+    <w:lsdException w:name="HTML Keyboard" w:semiHidden="1" w:unhideWhenUsed="1"/>
+    <w:lsdException w:name="HTML Preformatted" w:semiHidden="1" w:unhideWhenUsed="1"/>
+    <w:lsdException w:name="HTML Sample" w:semiHidden="1" w:unhideWhenUsed="1"/>
+    <w:lsdException w:name="HTML Typewriter" w:semiHidden="1" w:unhideWhenUsed="1"/>
+    <w:lsdException w:name="HTML Variable" w:semiHidden="1" w:unhideWhenUsed="1"/>
+    <w:lsdException w:name="Normal Table" w:semiHidden="1" w:unhideWhenUsed="1"/>
+    <w:lsdException w:name="annotation subject" w:semiHidden="1" w:unhideWhenUsed="1"/>
+    <w:lsdException w:name="No List" w:semiHidden="1" w:unhideWhenUsed="1"/>
+    <w:lsdException w:name="Outline List 1" w:semiHidden="1" w:unhideWhenUsed="1"/>
+    <w:lsdException w:name="Outline List 2" w:semiHidden="1" w:unhideWhenUsed="1"/>
+    <w:lsdException w:name="Outline List 3" w:semiHidden="1" w:unhideWhenUsed="1"/>
+    <w:lsdException w:name="Table Simple 1" w:semiHidden="1" w:unhideWhenUsed="1"/>
+    <w:lsdException w:name="Table Simple 2" w:semiHidden="1" w:unhideWhenUsed="1"/>
+    <w:lsdException w:name="Table Simple 3" w:semiHidden="1" w:unhideWhenUsed="1"/>
+    <w:lsdException w:name="Table Classic 1" w:semiHidden="1" w:unhideWhenUsed="1"/>
+    <w:lsdException w:name="Table Classic 2" w:semiHidden="1" w:unhideWhenUsed="1"/>
+    <w:lsdException w:name="Table Classic 3" w:semiHidden="1" w:unhideWhenUsed="1"/>
+    <w:lsdException w:name="Table Classic 4" w:semiHidden="1" w:unhideWhenUsed="1"/>
+    <w:lsdException w:name="Table Colorful 1" w:semiHidden="1" w:unhideWhenUsed="1"/>
+    <w:lsdException w:name="Table Colorful 2" w:semiHidden="1" w:unhideWhenUsed="1"/>
+    <w:lsdException w:name="Table Colorful 3" w:semiHidden="1" w:unhideWhenUsed="1"/>
+    <w:lsdException w:name="Table Columns 1" w:semiHidden="1" w:unhideWhenUsed="1"/>
+    <w:lsdException w:name="Table Columns 2" w:semiHidden="1" w:unhideWhenUsed="1"/>
+    <w:lsdException w:name="Table Columns 3" w:semiHidden="1" w:unhideWhenUsed="1"/>
+    <w:lsdException w:name="Table Columns 4" w:semiHidden="1" w:unhideWhenUsed="1"/>
+    <w:lsdException w:name="Table Columns 5" w:semiHidden="1" w:unhideWhenUsed="1"/>
+    <w:lsdException w:name="Table Grid 1" w:semiHidden="1" w:unhideWhenUsed="1"/>
+    <w:lsdException w:name="Table Grid 2" w:semiHidden="1" w:unhideWhenUsed="1"/>
+    <w:lsdException w:name="Table Grid 3" w:semiHidden="1" w:unhideWhenUsed="1"/>
+    <w:lsdException w:name="Table Grid 4" w:semiHidden="1" w:unhideWhenUsed="1"/>
+    <w:lsdException w:name="Table Grid 5" w:semiHidden="1" w:unhideWhenUsed="1"/>
+    <w:lsdException w:name="Table Grid 6" w:semiHidden="1" w:unhideWhenUsed="1"/>
+    <w:lsdException w:name="Table Grid 7" w:semiHidden="1" w:unhideWhenUsed="1"/>
+    <w:lsdException w:name="Table Grid 8" w:semiHidden="1" w:unhideWhenUsed="1"/>
+    <w:lsdException w:name="Table List 1" w:semiHidden="1" w:unhideWhenUsed="1"/>
+    <w:lsdException w:name="Table List 2" w:semiHidden="1" w:unhideWhenUsed="1"/>
+    <w:lsdException w:name="Table List 3" w:semiHidden="1" w:unhideWhenUsed="1"/>
+    <w:lsdException w:name="Table List 4" w:semiHidden="1" w:unhideWhenUsed="1"/>
+    <w:lsdException w:name="Table List 5" w:semiHidden="1" w:unhideWhenUsed="1"/>
+    <w:lsdException w:name="Table List 6" w:semiHidden="1" w:unhideWhenUsed="1"/>
+    <w:lsdException w:name="Table List 7" w:semiHidden="1" w:unhideWhenUsed="1"/>
+    <w:lsdException w:name="Table List 8" w:semiHidden="1" w:unhideWhenUsed="1"/>
+    <w:lsdException w:name="Table 3D effects 1" w:semiHidden="1" w:unhideWhenUsed="1"/>
+    <w:lsdException w:name="Table 3D effects 2" w:semiHidden="1" w:unhideWhenUsed="1"/>
+    <w:lsdException w:name="Table 3D effects 3" w:semiHidden="1" w:unhideWhenUsed="1"/>
+    <w:lsdException w:name="Table Contemporary" w:semiHidden="1" w:unhideWhenUsed="1"/>
+    <w:lsdException w:name="Table Elegant" w:semiHidden="1" w:unhideWhenUsed="1"/>
+    <w:lsdException w:name="Table Professional" w:semiHidden="1" w:unhideWhenUsed="1"/>
+    <w:lsdException w:name="Table Subtle 1" w:semiHidden="1" w:unhideWhenUsed="1"/>
+    <w:lsdException w:name="Table Subtle 2" w:semiHidden="1" w:unhideWhenUsed="1"/>
+    <w:lsdException w:name="Table Web 1" w:semiHidden="1" w:unhideWhenUsed="1"/>
+    <w:lsdException w:name="Table Web 2" w:semiHidden="1" w:unhideWhenUsed="1"/>
+    <w:lsdException w:name="Table Web 3" w:semiHidden="1" w:unhideWhenUsed="1"/>
+    <w:lsdException w:name="Balloon Text" w:semiHidden="1" w:unhideWhenUsed="1"/>
+    <w:lsdException w:name="Table Grid" w:uiPriority="59"/>
+    <w:lsdException w:name="Table Theme" w:semiHidden="1" w:unhideWhenUsed="1"/>
+    <w:lsdException w:name="Placeholder Text" w:semiHidden="1"/>
+    <w:lsdException w:name="No Spacing" w:uiPriority="1" w:qFormat="1"/>
+    <w:lsdException w:name="Light Shading" w:uiPriority="60"/>
+    <w:lsdException w:name="Light List" w:uiPriority="61"/>
+    <w:lsdException w:name="Light Grid" w:uiPriority="62"/>
+    <w:lsdException w:name="Medium Shading 1" w:uiPriority="63"/>
+    <w:lsdException w:name="Medium Shading 2" w:uiPriority="64"/>
+    <w:lsdException w:name="Medium List 1" w:uiPriority="65"/>
+    <w:lsdException w:name="Medium List 2" w:uiPriority="66"/>
+    <w:lsdException w:name="Medium Grid 1" w:uiPriority="67"/>
+    <w:lsdException w:name="Medium Grid 2" w:uiPriority="68"/>
+    <w:lsdException w:name="Medium Grid 3" w:uiPriority="69"/>
+    <w:lsdException w:name="Dark List" w:uiPriority="70"/>
+    <w:lsdException w:name="Colorful Shading" w:uiPriority="71"/>
+    <w:lsdException w:name="Colorful List" w:uiPriority="72"/>
+    <w:lsdException w:name="Colorful Grid" w:uiPriority="73"/>
+    <w:lsdException w:name="Light Shading Accent 1" w:uiPriority="60"/>
+    <w:lsdException w:name="Light List Accent 1" w:uiPriority="61"/>
+    <w:lsdException w:name="Light Grid Accent 1" w:uiPriority="62"/>
+    <w:lsdException w:name="Medium Shading 1 Accent 1" w:uiPriority="63"/>
+    <w:lsdException w:name="Medium Shading 2 Accent 1" w:uiPriority="64"/>
+    <w:lsdException w:name="Medium List 1 Accent 1" w:uiPriority="65"/>
+    <w:lsdException w:name="Revision" w:semiHidden="1"/>
+    <w:lsdException w:name="List Paragraph" w:uiPriority="34" w:qFormat="1"/>
+    <w:lsdException w:name="Quote" w:uiPriority="29" w:qFormat="1"/>
+    <w:lsdException w:name="Intense Quote" w:uiPriority="30" w:qFormat="1"/>
+    <w:lsdException w:name="Medium List 2 Accent 1" w:uiPriority="66"/>
+    <w:lsdException w:name="Medium Grid 1 Accent 1" w:uiPriority="67"/>
+    <w:lsdException w:name="Medium Grid 2 Accent 1" w:uiPriority="68"/>
+    <w:lsdException w:name="Medium Grid 3 Accent 1" w:uiPriority="69"/>
+    <w:lsdException w:name="Dark List Accent 1" w:uiPriority="70"/>
+    <w:lsdException w:name="Colorful Shading Accent 1" w:uiPriority="71"/>
+    <w:lsdException w:name="Colorful List Accent 1" w:uiPriority="72"/>
+    <w:lsdException w:name="Colorful Grid Accent 1" w:uiPriority="73"/>
+    <w:lsdException w:name="Light Shading Accent 2" w:uiPriority="60"/>
+    <w:lsdException w:name="Light List Accent 2" w:uiPriority="61"/>
+    <w:lsdException w:name="Light Grid Accent 2" w:uiPriority="62"/>
+    <w:lsdException w:name="Medium Shading 1 Accent 2" w:uiPriority="63"/>
+    <w:lsdException w:name="Medium Shading 2 Accent 2" w:uiPriority="64"/>
+    <w:lsdException w:name="Medium List 1 Accent 2" w:uiPriority="65"/>
+    <w:lsdException w:name="Medium List 2 Accent 2" w:uiPriority="66"/>
+    <w:lsdException w:name="Medium Grid 1 Accent 2" w:uiPriority="67"/>
+    <w:lsdException w:name="Medium Grid 2 Accent 2" w:uiPriority="68"/>
+    <w:lsdException w:name="Medium Grid 3 Accent 2" w:uiPriority="69"/>
+    <w:lsdException w:name="Dark List Accent 2" w:uiPriority="70"/>
+    <w:lsdException w:name="Colorful Shading Accent 2" w:uiPriority="71"/>
+    <w:lsdException w:name="Colorful List Accent 2" w:uiPriority="72"/>
+    <w:lsdException w:name="Colorful Grid Accent 2" w:uiPriority="73"/>
+    <w:lsdException w:name="Light Shading Accent 3" w:uiPriority="60"/>
+    <w:lsdException w:name="Light List Accent 3" w:uiPriority="61"/>
+    <w:lsdException w:name="Light Grid Accent 3" w:uiPriority="62"/>
+    <w:lsdException w:name="Medium Shading 1 Accent 3" w:uiPriority="63"/>
+    <w:lsdException w:name="Medium Shading 2 Accent 3" w:uiPriority="64"/>
+    <w:lsdException w:name="Medium List 1 Accent 3" w:uiPriority="65"/>
+    <w:lsdException w:name="Medium List 2 Accent 3" w:uiPriority="66"/>
+    <w:lsdException w:name="Medium Grid 1 Accent 3" w:uiPriority="67"/>
+    <w:lsdException w:name="Medium Grid 2 Accent 3" w:uiPriority="68"/>
+    <w:lsdException w:name="Medium Grid 3 Accent 3" w:uiPriority="69"/>
+    <w:lsdException w:name="Dark List Accent 3" w:uiPriority="70"/>
+    <w:lsdException w:name="Colorful Shading Accent 3" w:uiPriority="71"/>
+    <w:lsdException w:name="Colorful List Accent 3" w:uiPriority="72"/>
+    <w:lsdException w:name="Colorful Grid Accent 3" w:uiPriority="73"/>
+    <w:lsdException w:name="Light Shading Accent 4" w:uiPriority="60"/>
+    <w:lsdException w:name="Light List Accent 4" w:uiPriority="61"/>
+    <w:lsdException w:name="Light Grid Accent 4" w:uiPriority="62"/>
+    <w:lsdException w:name="Medium Shading 1 Accent 4" w:uiPriority="63"/>
+    <w:lsdException w:name="Medium Shading 2 Accent 4" w:uiPriority="64"/>
+    <w:lsdException w:name="Medium List 1 Accent 4" w:uiPriority="65"/>
+    <w:lsdException w:name="Medium List 2 Accent 4" w:uiPriority="66"/>
+    <w:lsdException w:name="Medium Grid 1 Accent 4" w:uiPriority="67"/>
+    <w:lsdException w:name="Medium Grid 2 Accent 4" w:uiPriority="68"/>
+    <w:lsdException w:name="Medium Grid 3 Accent 4" w:uiPriority="69"/>
+    <w:lsdException w:name="Dark List Accent 4" w:uiPriority="70"/>
+    <w:lsdException w:name="Colorful Shading Accent 4" w:uiPriority="71"/>
+    <w:lsdException w:name="Colorful List Accent 4" w:uiPriority="72"/>
+    <w:lsdException w:name="Colorful Grid Accent 4" w:uiPriority="73"/>
+    <w:lsdException w:name="Light Shading Accent 5" w:uiPriority="60"/>
+    <w:lsdException w:name="Light List Accent 5" w:uiPriority="61"/>
+    <w:lsdException w:name="Light Grid Accent 5" w:uiPriority="62"/>
+    <w:lsdException w:name="Medium Shading 1 Accent 5" w:uiPriority="63"/>
+    <w:lsdException w:name="Medium Shading 2 Accent 5" w:uiPriority="64"/>
+    <w:lsdException w:name="Medium List 1 Accent 5" w:uiPriority="65"/>
+    <w:lsdException w:name="Medium List 2 Accent 5" w:uiPriority="66"/>
+    <w:lsdException w:name="Medium Grid 1 Accent 5" w:uiPriority="67"/>
+    <w:lsdException w:name="Medium Grid 2 Accent 5" w:uiPriority="68"/>
+    <w:lsdException w:name="Medium Grid 3 Accent 5" w:uiPriority="69"/>
+    <w:lsdException w:name="Dark List Accent 5" w:uiPriority="70"/>
+    <w:lsdException w:name="Colorful Shading Accent 5" w:uiPriority="71"/>
+    <w:lsdException w:name="Colorful List Accent 5" w:uiPriority="72"/>
+    <w:lsdException w:name="Colorful Grid Accent 5" w:uiPriority="73"/>
+    <w:lsdException w:name="Light Shading Accent 6" w:uiPriority="60"/>
+    <w:lsdException w:name="Light List Accent 6" w:uiPriority="61"/>
+    <w:lsdException w:name="Light Grid Accent 6" w:uiPriority="62"/>
+    <w:lsdException w:name="Medium Shading 1 Accent 6" w:uiPriority="63"/>
+    <w:lsdException w:name="Medium Shading 2 Accent 6" w:uiPriority="64"/>
+    <w:lsdException w:name="Medium List 1 Accent 6" w:uiPriority="65"/>
+    <w:lsdException w:name="Medium List 2 Accent 6" w:uiPriority="66"/>
+    <w:lsdException w:name="Medium Grid 1 Accent 6" w:uiPriority="67"/>
+    <w:lsdException w:name="Medium Grid 2 Accent 6" w:uiPriority="68"/>
+    <w:lsdException w:name="Medium Grid 3 Accent 6" w:uiPriority="69"/>
+    <w:lsdException w:name="Dark List Accent 6" w:uiPriority="70"/>
+    <w:lsdException w:name="Colorful Shading Accent 6" w:uiPriority="71"/>
+    <w:lsdException w:name="Colorful List Accent 6" w:uiPriority="72"/>
+    <w:lsdException w:name="Colorful Grid Accent 6" w:uiPriority="73"/>
+    <w:lsdException w:name="Subtle Emphasis" w:uiPriority="19" w:qFormat="1"/>
+    <w:lsdException w:name="Intense Emphasis" w:uiPriority="21" w:qFormat="1"/>
+    <w:lsdException w:name="Subtle Reference" w:uiPriority="31" w:qFormat="1"/>
+    <w:lsdException w:name="Intense Reference" w:uiPriority="32" w:qFormat="1"/>
+    <w:lsdException w:name="Book Title" w:uiPriority="33" w:qFormat="1"/>
+    <w:lsdException w:name="Bibliography" w:semiHidden="1" w:uiPriority="37" w:unhideWhenUsed="1"/>
+    <w:lsdException w:name="TOC Heading" w:semiHidden="1" w:uiPriority="39" w:unhideWhenUsed="1" w:qFormat="1"/>
+    <w:lsdException w:name="Grid Table 4" w:uiPriority="49"/>
+    <w:lsdException w:name="Grid Table 5 Dark" w:uiPriority="50"/>
+    <w:lsdException w:name="Grid Table 6 Colorful" w:uiPriority="51"/>
+    <w:lsdException w:name="Grid Table 7 Colorful" w:uiPriority="52"/>
+    <w:lsdException w:name="Grid Table 1 Light Accent 1" w:uiPriority="46"/>
+    <w:lsdException w:name="Grid Table 2 Accent 1" w:uiPriority="47"/>
+    <w:lsdException w:name="Grid Table 3 Accent 1" w:uiPriority="48"/>
+    <w:lsdException w:name="Grid Table 4 Accent 1" w:uiPriority="49"/>
+    <w:lsdException w:name="Grid Table 5 Dark Accent 1" w:uiPriority="50"/>
+    <w:lsdException w:name="Grid Table 6 Colorful Accent 1" w:uiPriority="51"/>
+    <w:lsdException w:name="Grid Table 7 Colorful Accent 1" w:uiPriority="52"/>
+    <w:lsdException w:name="Grid Table 1 Light Accent 2" w:uiPriority="46"/>
+    <w:lsdException w:name="Grid Table 2 Accent 2" w:uiPriority="47"/>
+    <w:lsdException w:name="Grid Table 3 Accent 2" w:uiPriority="48"/>
+    <w:lsdException w:name="Grid Table 4 Accent 2" w:uiPriority="49"/>
+    <w:lsdException w:name="Grid Table 5 Dark Accent 2" w:uiPriority="50"/>
+    <w:lsdException w:name="Grid Table 6 Colorful Accent 2" w:uiPriority="51"/>
+    <w:lsdException w:name="Grid Table 7 Colorful Accent 2" w:uiPriority="52"/>
+    <w:lsdException w:name="Grid Table 1 Light Accent 3" w:uiPriority="46"/>
+    <w:lsdException w:name="Grid Table 2 Accent 3" w:uiPriority="47"/>
+    <w:lsdException w:name="Grid Table 3 Accent 3" w:uiPriority="48"/>
+    <w:lsdException w:name="Grid Table 4 Accent 3" w:uiPriority="49"/>
+    <w:lsdException w:name="Grid Table 5 Dark Accent 3" w:uiPriority="50"/>
+    <w:lsdException w:name="Grid Table 6 Colorful Accent 3" w:uiPriority="51"/>
+    <w:lsdException w:name="Grid Table 7 Colorful Accent 3" w:uiPriority="52"/>
+    <w:lsdException w:name="Grid Table 1 Light Accent 4" w:uiPriority="46"/>
+    <w:lsdException w:name="Grid Table 2 Accent 4" w:uiPriority="47"/>
+    <w:lsdException w:name="Grid Table 3 Accent 4" w:uiPriority="48"/>
+    <w:lsdException w:name="Grid Table 4 Accent 4" w:uiPriority="49"/>
+    <w:lsdException w:name="Grid Table 5 Dark Accent 4" w:uiPriority="50"/>
+    <w:lsdException w:name="Grid Table 6 Colorful Accent 4" w:uiPriority="51"/>
+    <w:lsdException w:name="Grid Table 7 Colorful Accent 4" w:uiPriority="52"/>
+    <w:lsdException w:name="Grid Table 1 Light Accent 5" w:uiPriority="46"/>
+    <w:lsdException w:name="Grid Table 2 Accent 5" w:uiPriority="47"/>
+    <w:lsdException w:name="Grid Table 3 Accent 5" w:uiPriority="48"/>
+    <w:lsdException w:name="Grid Table 4 Accent 5" w:uiPriority="49"/>
+    <w:lsdException w:name="Grid Table 5 Dark Accent 5" w:uiPriority="50"/>
+    <w:lsdException w:name="Grid Table 6 Colorful Accent 5" w:uiPriority="51"/>
+    <w:lsdException w:name="Grid Table 7 Colorful Accent 5" w:uiPriority="52"/>
+    <w:lsdException w:name="Grid Table 1 Light Accent 6" w:uiPriority="46"/>
+    <w:lsdException w:name="Grid Table 2 Accent 6" w:uiPriority="47"/>
+    <w:lsdException w:name="Grid Table 3 Accent 6" w:uiPriority="48"/>
+    <w:lsdException w:name="Grid Table 4 Accent 6" w:uiPriority="49"/>
+    <w:lsdException w:name="Grid Table 5 Dark Accent 6" w:uiPriority="50"/>
+    <w:lsdException w:name="Grid Table 6 Colorful Accent 6" w:uiPriority="51"/>
+    <w:lsdException w:name="Grid Table 7 Colorful Accent 6" w:uiPriority="52"/>
+    <w:lsdException w:name="List Table 1 Light" w:uiPriority="46"/>
+    <w:lsdException w:name="List Table 2" w:uiPriority="47"/>
+    <w:lsdException w:name="List Table 3" w:uiPriority="48"/>
+    <w:lsdException w:name="List Table 4" w:uiPriority="49"/>
+    <w:lsdException w:name="List Table 5 Dark" w:uiPriority="50"/>
+    <w:lsdException w:name="List Table 6 Colorful" w:uiPriority="51"/>
+    <w:lsdException w:name="List Table 7 Colorful" w:uiPriority="52"/>
+    <w:lsdException w:name="List Table 1 Light Accent 1" w:uiPriority="46"/>
+    <w:lsdException w:name="List Table 2 Accent 1" w:uiPriority="47"/>
+    <w:lsdException w:name="List Table 3 Accent 1" w:uiPriority="48"/>
+    <w:lsdException w:name="List Table 4 Accent 1" w:uiPriority="49"/>
+    <w:lsdException w:name="List Table 5 Dark Accent 1" w:uiPriority="50"/>
+    <w:lsdException w:name="List Table 6 Colorful Accent 1" w:uiPriority="51"/>
+    <w:lsdException w:name="List Table 7 Colorful Accent 1" w:uiPriority="52"/>
+    <w:lsdException w:name="List Table 1 Light Accent 2" w:uiPriority="46"/>
+    <w:lsdException w:name="List Table 2 Accent 2" w:uiPriority="47"/>
+    <w:lsdException w:name="List Table 3 Accent 2" w:uiPriority="48"/>
+    <w:lsdException w:name="List Table 4 Accent 2" w:uiPriority="49"/>
+    <w:lsdException w:name="List Table 5 Dark Accent 2" w:uiPriority="50"/>
+    <w:lsdException w:name="List Table 6 Colorful Accent 2" w:uiPriority="51"/>
+    <w:lsdException w:name="List Table 7 Colorful Accent 2" w:uiPriority="52"/>
+    <w:lsdException w:name="List Table 1 Light Accent 3" w:uiPriority="46"/>
+    <w:lsdException w:name="List Table 2 Accent 3" w:uiPriority="47"/>
+    <w:lsdException w:name="List Table 3 Accent 3" w:uiPriority="48"/>
+    <w:lsdException w:name="List Table 4 Accent 3" w:uiPriority="49"/>
+    <w:lsdException w:name="List Table 5 Dark Accent 3" w:uiPriority="50"/>
+    <w:lsdException w:name="List Table 6 Colorful Accent 3" w:uiPriority="51"/>
+    <w:lsdException w:name="List Table 7 Colorful Accent 3" w:uiPriority="52"/>
+    <w:lsdException w:name="List Table 1 Light Accent 4" w:uiPriority="46"/>
+    <w:lsdException w:name="List Table 2 Accent 4" w:uiPriority="47"/>
+    <w:lsdException w:name="List Table 3 Accent 4" w:uiPriority="48"/>
+    <w:lsdException w:name="List Table 4 Accent 4" w:uiPriority="49"/>
+    <w:lsdException w:name="List Table 5 Dark Accent 4" w:uiPriority="50"/>
+    <w:lsdException w:name="List Table 6 Colorful Accent 4" w:uiPriority="51"/>
+    <w:lsdException w:name="List Table 7 Colorful Accent 4" w:uiPriority="52"/>
+    <w:lsdException w:name="List Table 1 Light Accent 5" w:uiPriority="46"/>
+    <w:lsdException w:name="List Table 2 Accent 5" w:uiPriority="47"/>
+    <w:lsdException w:name="List Table 3 Accent 5" w:uiPriority="48"/>
+    <w:lsdException w:name="List Table 4 Accent 5" w:uiPriority="49"/>
+    <w:lsdException w:name="List Table 5 Dark Accent 5" w:uiPriority="50"/>
+    <w:lsdException w:name="List Table 6 Colorful Accent 5" w:uiPriority="51"/>
+    <w:lsdException w:name="List Table 7 Colorful Accent 5" w:uiPriority="52"/>
+    <w:lsdException w:name="List Table 1 Light Accent 6" w:uiPriority="46"/>
+    <w:lsdException w:name="List Table 2 Accent 6" w:uiPriority="47"/>
+    <w:lsdException w:name="List Table 3 Accent 6" w:uiPriority="48"/>
+    <w:lsdException w:name="List Table 4 Accent 6" w:uiPriority="49"/>
+    <w:lsdException w:name="List Table 5 Dark Accent 6" w:uiPriority="50"/>
+    <w:lsdException w:name="List Table 6 Colorful Accent 6" w:uiPriority="51"/>
+    <w:lsdException w:name="List Table 7 Colorful Accent 6" w:uiPriority="52"/>
   </w:latentStyles>
   <w:style w:type="paragraph" w:default="1" w:styleId="Normal">
     <w:name w:val="Normal"/>

</xml_diff>

<commit_message>
Additional spacing fixes and some grammatical fixes
</commit_message>
<xml_diff>
--- a/RequirementsDocument.docx
+++ b/RequirementsDocument.docx
@@ -186,19 +186,43 @@
         <w:rPr>
           <w:rFonts w:ascii="Times New Roman" w:hAnsi="Times New Roman" w:cs="Times New Roman"/>
         </w:rPr>
-        <w:t xml:space="preserve">the usage of social media more approachable. Basically it would show all the news feed and notification of the social media websites (user chooses the websites to be linked to the webpage) probably in a live view. </w:t>
-      </w:r>
-    </w:p>
-    <w:p>
-      <w:pPr>
+        <w:t>the usage of social media more approachable. Basically it would show all the news feed</w:t>
+      </w:r>
+      <w:r>
         <w:rPr>
           <w:rFonts w:ascii="Times New Roman" w:hAnsi="Times New Roman" w:cs="Times New Roman"/>
         </w:rPr>
-      </w:pPr>
+        <w:t>s</w:t>
+      </w:r>
       <w:r>
         <w:rPr>
           <w:rFonts w:ascii="Times New Roman" w:hAnsi="Times New Roman" w:cs="Times New Roman"/>
         </w:rPr>
+        <w:t xml:space="preserve"> and notification</w:t>
+      </w:r>
+      <w:r>
+        <w:rPr>
+          <w:rFonts w:ascii="Times New Roman" w:hAnsi="Times New Roman" w:cs="Times New Roman"/>
+        </w:rPr>
+        <w:t>s</w:t>
+      </w:r>
+      <w:r>
+        <w:rPr>
+          <w:rFonts w:ascii="Times New Roman" w:hAnsi="Times New Roman" w:cs="Times New Roman"/>
+        </w:rPr>
+        <w:t xml:space="preserve"> of social media websites (user chooses the websites to be linked to the webpage) in a live view. </w:t>
+      </w:r>
+    </w:p>
+    <w:p>
+      <w:pPr>
+        <w:rPr>
+          <w:rFonts w:ascii="Times New Roman" w:hAnsi="Times New Roman" w:cs="Times New Roman"/>
+        </w:rPr>
+      </w:pPr>
+      <w:r>
+        <w:rPr>
+          <w:rFonts w:ascii="Times New Roman" w:hAnsi="Times New Roman" w:cs="Times New Roman"/>
+        </w:rPr>
         <w:t xml:space="preserve">What we are going to need is a </w:t>
       </w:r>
       <w:r>
@@ -217,7 +241,31 @@
         <w:rPr>
           <w:rFonts w:ascii="Times New Roman" w:hAnsi="Times New Roman" w:cs="Times New Roman"/>
         </w:rPr>
-        <w:t>ial media sites. All of the API</w:t>
+        <w:t xml:space="preserve">ial media sites. </w:t>
+      </w:r>
+      <w:r>
+        <w:rPr>
+          <w:rFonts w:ascii="Times New Roman" w:hAnsi="Times New Roman" w:cs="Times New Roman"/>
+        </w:rPr>
+        <w:t>All of the API</w:t>
+      </w:r>
+      <w:r>
+        <w:rPr>
+          <w:rFonts w:ascii="Times New Roman" w:hAnsi="Times New Roman" w:cs="Times New Roman"/>
+        </w:rPr>
+        <w:t>s for the social media sites are available online.</w:t>
+      </w:r>
+      <w:r>
+        <w:rPr>
+          <w:rFonts w:ascii="Times New Roman" w:hAnsi="Times New Roman" w:cs="Times New Roman"/>
+        </w:rPr>
+        <w:t xml:space="preserve"> </w:t>
+      </w:r>
+      <w:r>
+        <w:rPr>
+          <w:rFonts w:ascii="Times New Roman" w:hAnsi="Times New Roman" w:cs="Times New Roman"/>
+        </w:rPr>
+        <w:t xml:space="preserve">We will try to make is as user friendly as possible. It would have different tabs with the respective social media notifications. </w:t>
       </w:r>
       <w:bookmarkStart w:id="0" w:name="_GoBack"/>
       <w:bookmarkEnd w:id="0"/>
@@ -225,32 +273,6 @@
         <w:rPr>
           <w:rFonts w:ascii="Times New Roman" w:hAnsi="Times New Roman" w:cs="Times New Roman"/>
         </w:rPr>
-        <w:t>s for the social media sites are available online.</w:t>
-      </w:r>
-    </w:p>
-    <w:p>
-      <w:pPr>
-        <w:rPr>
-          <w:rFonts w:ascii="Times New Roman" w:hAnsi="Times New Roman" w:cs="Times New Roman"/>
-        </w:rPr>
-      </w:pPr>
-      <w:r>
-        <w:rPr>
-          <w:rFonts w:ascii="Times New Roman" w:hAnsi="Times New Roman" w:cs="Times New Roman"/>
-        </w:rPr>
-        <w:t xml:space="preserve">We will try to make is as user friendly as possible. It would have different tabs with the respective social media notifications. </w:t>
-      </w:r>
-    </w:p>
-    <w:p>
-      <w:pPr>
-        <w:rPr>
-          <w:rFonts w:ascii="Times New Roman" w:hAnsi="Times New Roman" w:cs="Times New Roman"/>
-        </w:rPr>
-      </w:pPr>
-      <w:r>
-        <w:rPr>
-          <w:rFonts w:ascii="Times New Roman" w:hAnsi="Times New Roman" w:cs="Times New Roman"/>
-        </w:rPr>
         <w:t xml:space="preserve">As of right now we have planned it to be compatible only for desktops. </w:t>
       </w:r>
     </w:p>
@@ -307,7 +329,6 @@
         </w:numPr>
       </w:pPr>
       <w:r>
-        <w:lastRenderedPageBreak/>
         <w:t xml:space="preserve">In the current state we have no need for multiple permission levels. Thus not requiring a magnitude of different levels of access. </w:t>
       </w:r>
     </w:p>
@@ -320,6 +341,7 @@
         </w:numPr>
       </w:pPr>
       <w:r>
+        <w:lastRenderedPageBreak/>
         <w:t>In future revisions we might add</w:t>
       </w:r>
       <w:r>
@@ -638,7 +660,7 @@
           <v:shape id="_x0000_s1026" type="#_x0000_t75" style="position:absolute;margin-left:-27pt;margin-top:-63pt;width:545.75pt;height:422.9pt;z-index:-251658752" wrapcoords="8685 48 8462 192 8239 623 8239 1006 8870 2347 9315 3113 9093 3257 8536 3784 1373 4023 37 4167 0 4837 0 5843 779 6178 1893 6178 1893 10776 186 11303 223 12452 1596 13075 1893 13075 1819 17673 1410 17816 779 18295 482 19205 482 19972 742 20738 742 20882 1522 21504 1670 21504 2375 21504 2561 21504 3266 20882 3526 19972 3526 19205 3303 18678 3229 18295 2487 17816 2115 17673 2078 14608 10095 14608 15513 14320 15513 13841 15959 13075 16181 12309 18928 12309 19188 12261 19113 11542 21377 11351 21377 10872 19113 10776 19113 6178 20190 6178 21043 5843 21006 4215 19670 4071 11320 3831 10726 3257 10503 3113 11394 1580 11616 1006 11654 718 11282 144 11097 48 8685 48">
             <v:imagedata r:id="rId6" o:title=""/>
           </v:shape>
-          <o:OLEObject Type="Embed" ProgID="Visio.Drawing.11" ShapeID="_x0000_s1026" DrawAspect="Content" ObjectID="_1359713278" r:id="rId7"/>
+          <o:OLEObject Type="Embed" ProgID="Visio.Drawing.11" ShapeID="_x0000_s1026" DrawAspect="Content" ObjectID="_1359713544" r:id="rId7"/>
         </w:pict>
       </w:r>
     </w:p>

</xml_diff>

<commit_message>
Fixed some spacing. Removed nd names
</commit_message>
<xml_diff>
--- a/RequirementsDocument.docx
+++ b/RequirementsDocument.docx
@@ -15,7 +15,23 @@
         <w:pStyle w:val="Subtitle"/>
       </w:pPr>
       <w:r>
-        <w:t>Authored By: Anish Dangol, John Engelhart, Ilma Sheriff, Alex Sorenson</w:t>
+        <w:t xml:space="preserve">Authored By: Anish </w:t>
+      </w:r>
+      <w:proofErr w:type="spellStart"/>
+      <w:r>
+        <w:t>Dangol</w:t>
+      </w:r>
+      <w:proofErr w:type="spellEnd"/>
+      <w:r>
+        <w:t xml:space="preserve">, John Engelhart, </w:t>
+      </w:r>
+      <w:proofErr w:type="spellStart"/>
+      <w:r>
+        <w:t>Ilma</w:t>
+      </w:r>
+      <w:proofErr w:type="spellEnd"/>
+      <w:r>
+        <w:t xml:space="preserve"> Sheriff, Alex Sorenson</w:t>
       </w:r>
     </w:p>
     <w:p>
@@ -44,6 +60,8 @@
         <w:pStyle w:val="NormalWeb"/>
         <w:spacing w:before="0" w:beforeAutospacing="0" w:after="0" w:afterAutospacing="0"/>
       </w:pPr>
+      <w:bookmarkStart w:id="0" w:name="_GoBack"/>
+      <w:bookmarkEnd w:id="0"/>
       <w:r>
         <w:rPr>
           <w:rFonts w:ascii="Arial" w:hAnsi="Arial"/>
@@ -51,37 +69,9 @@
           <w:sz w:val="23"/>
           <w:szCs w:val="23"/>
         </w:rPr>
-        <w:t xml:space="preserve">“All In One Book” Application provides quick access to the user’s feeds from popular websites such as Facebook, Twitter, Instagram etc. The data is prioritized and ranked such that the user can quickly glance and go through the updates from the various content sources in one place instead of signing into every single application. </w:t>
-      </w:r>
-    </w:p>
-    <w:p>
-      <w:pPr>
-        <w:rPr>
-          <w:rFonts w:eastAsia="Times New Roman" w:cs="Times New Roman"/>
-        </w:rPr>
-      </w:pPr>
-    </w:p>
-    <w:p>
-      <w:pPr>
-        <w:pStyle w:val="Heading3"/>
-        <w:spacing w:before="160"/>
-        <w:rPr>
-          <w:rFonts w:eastAsia="Times New Roman" w:cs="Times New Roman"/>
-        </w:rPr>
-      </w:pPr>
-      <w:r>
-        <w:rPr>
-          <w:rFonts w:ascii="Trebuchet MS" w:eastAsia="Times New Roman" w:hAnsi="Trebuchet MS" w:cs="Times New Roman"/>
-          <w:color w:val="666666"/>
-        </w:rPr>
-        <w:t>Purpose of this Document</w:t>
-      </w:r>
-    </w:p>
-    <w:p>
-      <w:pPr>
-        <w:pStyle w:val="NormalWeb"/>
-        <w:spacing w:before="0" w:beforeAutospacing="0" w:after="0" w:afterAutospacing="0"/>
-      </w:pPr>
+        <w:t xml:space="preserve">“All In One Book” Application provides quick access to the user’s feeds from popular websites such as Facebook, Twitter, </w:t>
+      </w:r>
+      <w:proofErr w:type="spellStart"/>
       <w:r>
         <w:rPr>
           <w:rFonts w:ascii="Arial" w:hAnsi="Arial"/>
@@ -89,37 +79,9 @@
           <w:sz w:val="23"/>
           <w:szCs w:val="23"/>
         </w:rPr>
-        <w:t>This document is a User Requirement and System Requirement document for the Application “All in One Book”. This Project is for the course IT 484/584 - Software Engineering.</w:t>
-      </w:r>
-    </w:p>
-    <w:p>
-      <w:pPr>
-        <w:rPr>
-          <w:rFonts w:eastAsia="Times New Roman" w:cs="Times New Roman"/>
-        </w:rPr>
-      </w:pPr>
-    </w:p>
-    <w:p>
-      <w:pPr>
-        <w:pStyle w:val="Heading3"/>
-        <w:spacing w:before="160"/>
-        <w:rPr>
-          <w:rFonts w:eastAsia="Times New Roman" w:cs="Times New Roman"/>
-        </w:rPr>
-      </w:pPr>
-      <w:r>
-        <w:rPr>
-          <w:rFonts w:ascii="Trebuchet MS" w:eastAsia="Times New Roman" w:hAnsi="Trebuchet MS" w:cs="Times New Roman"/>
-          <w:color w:val="666666"/>
-        </w:rPr>
-        <w:t>Audience</w:t>
-      </w:r>
-    </w:p>
-    <w:p>
-      <w:pPr>
-        <w:pStyle w:val="NormalWeb"/>
-        <w:spacing w:before="0" w:beforeAutospacing="0" w:after="0" w:afterAutospacing="0"/>
-      </w:pPr>
+        <w:t>Instagram</w:t>
+      </w:r>
+      <w:proofErr w:type="spellEnd"/>
       <w:r>
         <w:rPr>
           <w:rFonts w:ascii="Arial" w:hAnsi="Arial"/>
@@ -127,7 +89,103 @@
           <w:sz w:val="23"/>
           <w:szCs w:val="23"/>
         </w:rPr>
-        <w:t>This document is intended for the Development Team, QA Team and the Upper Management of “All In One Book” Application. and the Users of the Application “All in One Book”. This project also serves as good background and introduction for the Users.</w:t>
+        <w:t xml:space="preserve"> etc. The data is prioritized and ranked such that the user can quickly glance and go through the updates from the various content sources in one place instead of signing into every single application. </w:t>
+      </w:r>
+    </w:p>
+    <w:p>
+      <w:pPr>
+        <w:rPr>
+          <w:rFonts w:eastAsia="Times New Roman" w:cs="Times New Roman"/>
+        </w:rPr>
+      </w:pPr>
+    </w:p>
+    <w:p>
+      <w:pPr>
+        <w:pStyle w:val="Heading3"/>
+        <w:spacing w:before="160"/>
+        <w:rPr>
+          <w:rFonts w:eastAsia="Times New Roman" w:cs="Times New Roman"/>
+        </w:rPr>
+      </w:pPr>
+      <w:r>
+        <w:rPr>
+          <w:rFonts w:ascii="Trebuchet MS" w:eastAsia="Times New Roman" w:hAnsi="Trebuchet MS" w:cs="Times New Roman"/>
+          <w:color w:val="666666"/>
+        </w:rPr>
+        <w:t>Purpose of this Document</w:t>
+      </w:r>
+    </w:p>
+    <w:p>
+      <w:pPr>
+        <w:pStyle w:val="NormalWeb"/>
+        <w:spacing w:before="0" w:beforeAutospacing="0" w:after="0" w:afterAutospacing="0"/>
+      </w:pPr>
+      <w:r>
+        <w:rPr>
+          <w:rFonts w:ascii="Arial" w:hAnsi="Arial"/>
+          <w:color w:val="000000"/>
+          <w:sz w:val="23"/>
+          <w:szCs w:val="23"/>
+        </w:rPr>
+        <w:t>This document is a User Requirement and System Requirement document for the Application “All in One Book”. This Project is for the course IT 484/584 - Software Engineering.</w:t>
+      </w:r>
+    </w:p>
+    <w:p>
+      <w:pPr>
+        <w:rPr>
+          <w:rFonts w:eastAsia="Times New Roman" w:cs="Times New Roman"/>
+        </w:rPr>
+      </w:pPr>
+    </w:p>
+    <w:p>
+      <w:pPr>
+        <w:pStyle w:val="Heading3"/>
+        <w:spacing w:before="160"/>
+        <w:rPr>
+          <w:rFonts w:eastAsia="Times New Roman" w:cs="Times New Roman"/>
+        </w:rPr>
+      </w:pPr>
+      <w:r>
+        <w:rPr>
+          <w:rFonts w:ascii="Trebuchet MS" w:eastAsia="Times New Roman" w:hAnsi="Trebuchet MS" w:cs="Times New Roman"/>
+          <w:color w:val="666666"/>
+        </w:rPr>
+        <w:t>Audience</w:t>
+      </w:r>
+    </w:p>
+    <w:p>
+      <w:pPr>
+        <w:pStyle w:val="NormalWeb"/>
+        <w:spacing w:before="0" w:beforeAutospacing="0" w:after="0" w:afterAutospacing="0"/>
+      </w:pPr>
+      <w:r>
+        <w:rPr>
+          <w:rFonts w:ascii="Arial" w:hAnsi="Arial"/>
+          <w:color w:val="000000"/>
+          <w:sz w:val="23"/>
+          <w:szCs w:val="23"/>
+        </w:rPr>
+        <w:t xml:space="preserve">This document is intended for the Development Team, QA Team and the Upper Management of “All In One Book” Application. </w:t>
+      </w:r>
+      <w:proofErr w:type="gramStart"/>
+      <w:r>
+        <w:rPr>
+          <w:rFonts w:ascii="Arial" w:hAnsi="Arial"/>
+          <w:color w:val="000000"/>
+          <w:sz w:val="23"/>
+          <w:szCs w:val="23"/>
+        </w:rPr>
+        <w:t>and</w:t>
+      </w:r>
+      <w:proofErr w:type="gramEnd"/>
+      <w:r>
+        <w:rPr>
+          <w:rFonts w:ascii="Arial" w:hAnsi="Arial"/>
+          <w:color w:val="000000"/>
+          <w:sz w:val="23"/>
+          <w:szCs w:val="23"/>
+        </w:rPr>
+        <w:t xml:space="preserve"> the Users of the Application “All in One Book”. This project also serves as good background and introduction for the Users.</w:t>
       </w:r>
     </w:p>
     <w:p>
@@ -265,15 +323,7 @@
         <w:rPr>
           <w:rFonts w:ascii="Times New Roman" w:hAnsi="Times New Roman" w:cs="Times New Roman"/>
         </w:rPr>
-        <w:t xml:space="preserve">We will try to make is as user friendly as possible. It would have different tabs with the respective social media notifications. </w:t>
-      </w:r>
-      <w:bookmarkStart w:id="0" w:name="_GoBack"/>
-      <w:bookmarkEnd w:id="0"/>
-      <w:r>
-        <w:rPr>
-          <w:rFonts w:ascii="Times New Roman" w:hAnsi="Times New Roman" w:cs="Times New Roman"/>
-        </w:rPr>
-        <w:t xml:space="preserve">As of right now we have planned it to be compatible only for desktops. </w:t>
+        <w:t xml:space="preserve">We will try to make is as user friendly as possible. It would have different tabs with the respective social media notifications. As of right now we have planned it to be compatible only for desktops. </w:t>
       </w:r>
     </w:p>
     <w:p/>
@@ -283,11 +333,6 @@
       </w:pPr>
       <w:r>
         <w:t>Requirements</w:t>
-      </w:r>
-    </w:p>
-    <w:p>
-      <w:r>
-        <w:t>John</w:t>
       </w:r>
     </w:p>
     <w:p>
@@ -501,10 +546,6 @@
         <w:t>As a user when I log out, I can no longer access the website</w:t>
       </w:r>
     </w:p>
-    <w:p/>
-    <w:p/>
-    <w:p/>
-    <w:p/>
     <w:p>
       <w:pPr>
         <w:pStyle w:val="ListParagraph"/>
@@ -547,7 +588,15 @@
         </w:numPr>
       </w:pPr>
       <w:r>
-        <w:t>Having Onebook open will not slow down the performance of your machine</w:t>
+        <w:t xml:space="preserve">Having </w:t>
+      </w:r>
+      <w:proofErr w:type="spellStart"/>
+      <w:r>
+        <w:t>Onebook</w:t>
+      </w:r>
+      <w:proofErr w:type="spellEnd"/>
+      <w:r>
+        <w:t xml:space="preserve"> open will not slow down the performance of your machine</w:t>
       </w:r>
     </w:p>
     <w:p>
@@ -589,8 +638,13 @@
         <w:t>,</w:t>
       </w:r>
       <w:r>
-        <w:t xml:space="preserve"> our website will be able to easily adapt their api’s</w:t>
-      </w:r>
+        <w:t xml:space="preserve"> our website will be able to easily adapt their </w:t>
+      </w:r>
+      <w:proofErr w:type="spellStart"/>
+      <w:r>
+        <w:t>api’s</w:t>
+      </w:r>
+      <w:proofErr w:type="spellEnd"/>
     </w:p>
     <w:p>
       <w:pPr>
@@ -660,7 +714,7 @@
           <v:shape id="_x0000_s1026" type="#_x0000_t75" style="position:absolute;margin-left:-27pt;margin-top:-63pt;width:545.75pt;height:422.9pt;z-index:-251658752" wrapcoords="8685 48 8462 192 8239 623 8239 1006 8870 2347 9315 3113 9093 3257 8536 3784 1373 4023 37 4167 0 4837 0 5843 779 6178 1893 6178 1893 10776 186 11303 223 12452 1596 13075 1893 13075 1819 17673 1410 17816 779 18295 482 19205 482 19972 742 20738 742 20882 1522 21504 1670 21504 2375 21504 2561 21504 3266 20882 3526 19972 3526 19205 3303 18678 3229 18295 2487 17816 2115 17673 2078 14608 10095 14608 15513 14320 15513 13841 15959 13075 16181 12309 18928 12309 19188 12261 19113 11542 21377 11351 21377 10872 19113 10776 19113 6178 20190 6178 21043 5843 21006 4215 19670 4071 11320 3831 10726 3257 10503 3113 11394 1580 11616 1006 11654 718 11282 144 11097 48 8685 48">
             <v:imagedata r:id="rId6" o:title=""/>
           </v:shape>
-          <o:OLEObject Type="Embed" ProgID="Visio.Drawing.11" ShapeID="_x0000_s1026" DrawAspect="Content" ObjectID="_1359713544" r:id="rId7"/>
+          <o:OLEObject Type="Embed" ProgID="Visio.Drawing.11" ShapeID="_x0000_s1026" DrawAspect="Content" ObjectID="_1359716168" r:id="rId7"/>
         </w:pict>
       </w:r>
     </w:p>
@@ -714,50 +768,6 @@
       </w:r>
     </w:p>
     <w:p>
-      <w:r>
-        <w:t>I</w:t>
-      </w:r>
-      <w:r>
-        <w:t>lma</w:t>
-      </w:r>
-    </w:p>
-    <w:p>
-      <w:pPr>
-        <w:pStyle w:val="ListParagraph"/>
-        <w:numPr>
-          <w:ilvl w:val="0"/>
-          <w:numId w:val="3"/>
-        </w:numPr>
-      </w:pPr>
-      <w:r>
-        <w:t>System assumptions</w:t>
-      </w:r>
-    </w:p>
-    <w:p>
-      <w:pPr>
-        <w:pStyle w:val="ListParagraph"/>
-        <w:numPr>
-          <w:ilvl w:val="0"/>
-          <w:numId w:val="3"/>
-        </w:numPr>
-      </w:pPr>
-      <w:r>
-        <w:t>Potential changes in hardware</w:t>
-      </w:r>
-    </w:p>
-    <w:p>
-      <w:pPr>
-        <w:pStyle w:val="ListParagraph"/>
-        <w:numPr>
-          <w:ilvl w:val="0"/>
-          <w:numId w:val="3"/>
-        </w:numPr>
-      </w:pPr>
-      <w:r>
-        <w:t>Potential changes in user needs</w:t>
-      </w:r>
-    </w:p>
-    <w:p>
       <w:pPr>
         <w:shd w:val="clear" w:color="auto" w:fill="FFFFFF"/>
         <w:textAlignment w:val="baseline"/>
@@ -893,26 +903,6 @@
         <w:t>ixed.</w:t>
       </w:r>
     </w:p>
-    <w:p>
-      <w:pPr>
-        <w:ind w:left="360"/>
-      </w:pPr>
-    </w:p>
-    <w:p>
-      <w:pPr>
-        <w:pStyle w:val="Heading1"/>
-      </w:pPr>
-      <w:r>
-        <w:lastRenderedPageBreak/>
-        <w:t>Commentary</w:t>
-      </w:r>
-    </w:p>
-    <w:p>
-      <w:r>
-        <w:t>Alex</w:t>
-      </w:r>
-    </w:p>
-    <w:p/>
     <w:sectPr>
       <w:pgSz w:w="12240" w:h="15840"/>
       <w:pgMar w:top="1440" w:right="1079" w:bottom="1440" w:left="1079" w:header="720" w:footer="720" w:gutter="0"/>

</xml_diff>